<commit_message>
Adição de itens na documentação
</commit_message>
<xml_diff>
--- a/WebContent/META-INF/Documentação/Documentação PPI.docx
+++ b/WebContent/META-INF/Documentação/Documentação PPI.docx
@@ -2715,7 +2715,7 @@
         </w:rPr>
         <w:fldChar w:fldCharType="separate"/>
       </w:r>
-      <w:hyperlink w:anchor="_Toc468068901" w:history="1">
+      <w:hyperlink w:anchor="_Toc468102200" w:history="1">
         <w:r>
           <w:rPr>
             <w:rStyle w:val="Hyperlink"/>
@@ -2750,7 +2750,7 @@
           <w:rPr>
             <w:webHidden/>
           </w:rPr>
-          <w:instrText xml:space="preserve"> PAGEREF _Toc468068901 \h </w:instrText>
+          <w:instrText xml:space="preserve"> PAGEREF _Toc468102200 \h </w:instrText>
         </w:r>
         <w:r>
           <w:rPr>
@@ -2784,7 +2784,7 @@
           <w:rFonts w:asciiTheme="minorHAnsi" w:hAnsiTheme="minorHAnsi" w:cstheme="minorBidi"/>
         </w:rPr>
       </w:pPr>
-      <w:hyperlink w:anchor="_Toc468068902" w:history="1">
+      <w:hyperlink w:anchor="_Toc468102201" w:history="1">
         <w:r>
           <w:rPr>
             <w:rStyle w:val="Hyperlink"/>
@@ -2819,7 +2819,7 @@
           <w:rPr>
             <w:webHidden/>
           </w:rPr>
-          <w:instrText xml:space="preserve"> PAGEREF _Toc468068902 \h </w:instrText>
+          <w:instrText xml:space="preserve"> PAGEREF _Toc468102201 \h </w:instrText>
         </w:r>
         <w:r>
           <w:rPr>
@@ -2853,7 +2853,7 @@
           <w:rFonts w:asciiTheme="minorHAnsi" w:hAnsiTheme="minorHAnsi" w:cstheme="minorBidi"/>
         </w:rPr>
       </w:pPr>
-      <w:hyperlink w:anchor="_Toc468068903" w:history="1">
+      <w:hyperlink w:anchor="_Toc468102202" w:history="1">
         <w:r>
           <w:rPr>
             <w:rStyle w:val="Hyperlink"/>
@@ -2888,7 +2888,7 @@
           <w:rPr>
             <w:webHidden/>
           </w:rPr>
-          <w:instrText xml:space="preserve"> PAGEREF _Toc468068903 \h </w:instrText>
+          <w:instrText xml:space="preserve"> PAGEREF _Toc468102202 \h </w:instrText>
         </w:r>
         <w:r>
           <w:rPr>
@@ -2922,7 +2922,7 @@
           <w:rFonts w:asciiTheme="minorHAnsi" w:hAnsiTheme="minorHAnsi" w:cstheme="minorBidi"/>
         </w:rPr>
       </w:pPr>
-      <w:hyperlink w:anchor="_Toc468068904" w:history="1">
+      <w:hyperlink w:anchor="_Toc468102203" w:history="1">
         <w:r>
           <w:rPr>
             <w:rStyle w:val="Hyperlink"/>
@@ -2939,7 +2939,7 @@
           <w:rPr>
             <w:rStyle w:val="Hyperlink"/>
           </w:rPr>
-          <w:t>Projeto Físico (TERMINAR)</w:t>
+          <w:t>Projeto Físico</w:t>
         </w:r>
         <w:r>
           <w:rPr>
@@ -2957,7 +2957,7 @@
           <w:rPr>
             <w:webHidden/>
           </w:rPr>
-          <w:instrText xml:space="preserve"> PAGEREF _Toc468068904 \h </w:instrText>
+          <w:instrText xml:space="preserve"> PAGEREF _Toc468102203 \h </w:instrText>
         </w:r>
         <w:r>
           <w:rPr>
@@ -2974,7 +2974,7 @@
           <w:rPr>
             <w:webHidden/>
           </w:rPr>
-          <w:t>3</w:t>
+          <w:t>4</w:t>
         </w:r>
         <w:r>
           <w:rPr>
@@ -2991,7 +2991,7 @@
           <w:rFonts w:asciiTheme="minorHAnsi" w:hAnsiTheme="minorHAnsi" w:cstheme="minorBidi"/>
         </w:rPr>
       </w:pPr>
-      <w:hyperlink w:anchor="_Toc468068905" w:history="1">
+      <w:hyperlink w:anchor="_Toc468102204" w:history="1">
         <w:r>
           <w:rPr>
             <w:rStyle w:val="Hyperlink"/>
@@ -3026,7 +3026,7 @@
           <w:rPr>
             <w:webHidden/>
           </w:rPr>
-          <w:instrText xml:space="preserve"> PAGEREF _Toc468068905 \h </w:instrText>
+          <w:instrText xml:space="preserve"> PAGEREF _Toc468102204 \h </w:instrText>
         </w:r>
         <w:r>
           <w:rPr>
@@ -3043,7 +3043,7 @@
           <w:rPr>
             <w:webHidden/>
           </w:rPr>
-          <w:t>5</w:t>
+          <w:t>9</w:t>
         </w:r>
         <w:r>
           <w:rPr>
@@ -3065,7 +3065,7 @@
           <w:noProof/>
         </w:rPr>
       </w:pPr>
-      <w:hyperlink w:anchor="_Toc468068906" w:history="1">
+      <w:hyperlink w:anchor="_Toc468102205" w:history="1">
         <w:r>
           <w:rPr>
             <w:rStyle w:val="Hyperlink"/>
@@ -3108,7 +3108,7 @@
             <w:noProof/>
             <w:webHidden/>
           </w:rPr>
-          <w:instrText xml:space="preserve"> PAGEREF _Toc468068906 \h </w:instrText>
+          <w:instrText xml:space="preserve"> PAGEREF _Toc468102205 \h </w:instrText>
         </w:r>
         <w:r>
           <w:rPr>
@@ -3128,7 +3128,7 @@
             <w:noProof/>
             <w:webHidden/>
           </w:rPr>
-          <w:t>5</w:t>
+          <w:t>9</w:t>
         </w:r>
         <w:r>
           <w:rPr>
@@ -3151,7 +3151,7 @@
           <w:noProof/>
         </w:rPr>
       </w:pPr>
-      <w:hyperlink w:anchor="_Toc468068907" w:history="1">
+      <w:hyperlink w:anchor="_Toc468102206" w:history="1">
         <w:r>
           <w:rPr>
             <w:rStyle w:val="Hyperlink"/>
@@ -3194,7 +3194,7 @@
             <w:noProof/>
             <w:webHidden/>
           </w:rPr>
-          <w:instrText xml:space="preserve"> PAGEREF _Toc468068907 \h </w:instrText>
+          <w:instrText xml:space="preserve"> PAGEREF _Toc468102206 \h </w:instrText>
         </w:r>
         <w:r>
           <w:rPr>
@@ -3214,7 +3214,7 @@
             <w:noProof/>
             <w:webHidden/>
           </w:rPr>
-          <w:t>8</w:t>
+          <w:t>12</w:t>
         </w:r>
         <w:r>
           <w:rPr>
@@ -3237,7 +3237,7 @@
           <w:noProof/>
         </w:rPr>
       </w:pPr>
-      <w:hyperlink w:anchor="_Toc468068908" w:history="1">
+      <w:hyperlink w:anchor="_Toc468102207" w:history="1">
         <w:r>
           <w:rPr>
             <w:rStyle w:val="Hyperlink"/>
@@ -3280,7 +3280,7 @@
             <w:noProof/>
             <w:webHidden/>
           </w:rPr>
-          <w:instrText xml:space="preserve"> PAGEREF _Toc468068908 \h </w:instrText>
+          <w:instrText xml:space="preserve"> PAGEREF _Toc468102207 \h </w:instrText>
         </w:r>
         <w:r>
           <w:rPr>
@@ -3300,7 +3300,7 @@
             <w:noProof/>
             <w:webHidden/>
           </w:rPr>
-          <w:t>8</w:t>
+          <w:t>12</w:t>
         </w:r>
         <w:r>
           <w:rPr>
@@ -3323,7 +3323,7 @@
           <w:noProof/>
         </w:rPr>
       </w:pPr>
-      <w:hyperlink w:anchor="_Toc468068909" w:history="1">
+      <w:hyperlink w:anchor="_Toc468102208" w:history="1">
         <w:r>
           <w:rPr>
             <w:rStyle w:val="Hyperlink"/>
@@ -3366,7 +3366,7 @@
             <w:noProof/>
             <w:webHidden/>
           </w:rPr>
-          <w:instrText xml:space="preserve"> PAGEREF _Toc468068909 \h </w:instrText>
+          <w:instrText xml:space="preserve"> PAGEREF _Toc468102208 \h </w:instrText>
         </w:r>
         <w:r>
           <w:rPr>
@@ -3386,7 +3386,7 @@
             <w:noProof/>
             <w:webHidden/>
           </w:rPr>
-          <w:t>8</w:t>
+          <w:t>12</w:t>
         </w:r>
         <w:r>
           <w:rPr>
@@ -3404,7 +3404,7 @@
           <w:rFonts w:asciiTheme="minorHAnsi" w:hAnsiTheme="minorHAnsi" w:cstheme="minorBidi"/>
         </w:rPr>
       </w:pPr>
-      <w:hyperlink w:anchor="_Toc468068910" w:history="1">
+      <w:hyperlink w:anchor="_Toc468102209" w:history="1">
         <w:r>
           <w:rPr>
             <w:rStyle w:val="Hyperlink"/>
@@ -3439,7 +3439,7 @@
           <w:rPr>
             <w:webHidden/>
           </w:rPr>
-          <w:instrText xml:space="preserve"> PAGEREF _Toc468068910 \h </w:instrText>
+          <w:instrText xml:space="preserve"> PAGEREF _Toc468102209 \h </w:instrText>
         </w:r>
         <w:r>
           <w:rPr>
@@ -3456,7 +3456,7 @@
           <w:rPr>
             <w:webHidden/>
           </w:rPr>
-          <w:t>8</w:t>
+          <w:t>12</w:t>
         </w:r>
         <w:r>
           <w:rPr>
@@ -3473,7 +3473,7 @@
           <w:rFonts w:asciiTheme="minorHAnsi" w:hAnsiTheme="minorHAnsi" w:cstheme="minorBidi"/>
         </w:rPr>
       </w:pPr>
-      <w:hyperlink w:anchor="_Toc468068911" w:history="1">
+      <w:hyperlink w:anchor="_Toc468102210" w:history="1">
         <w:r>
           <w:rPr>
             <w:rStyle w:val="Hyperlink"/>
@@ -3508,7 +3508,7 @@
           <w:rPr>
             <w:webHidden/>
           </w:rPr>
-          <w:instrText xml:space="preserve"> PAGEREF _Toc468068911 \h </w:instrText>
+          <w:instrText xml:space="preserve"> PAGEREF _Toc468102210 \h </w:instrText>
         </w:r>
         <w:r>
           <w:rPr>
@@ -3525,7 +3525,7 @@
           <w:rPr>
             <w:webHidden/>
           </w:rPr>
-          <w:t>8</w:t>
+          <w:t>12</w:t>
         </w:r>
         <w:r>
           <w:rPr>
@@ -3942,7 +3942,7 @@
           <w:color w:val="auto"/>
         </w:rPr>
       </w:pPr>
-      <w:bookmarkStart w:id="0" w:name="_Toc468068901"/>
+      <w:bookmarkStart w:id="0" w:name="_Toc468102200"/>
       <w:r>
         <w:rPr>
           <w:rStyle w:val="RefernciaSutil"/>
@@ -4007,7 +4007,7 @@
           <w:color w:val="auto"/>
         </w:rPr>
       </w:pPr>
-      <w:bookmarkStart w:id="1" w:name="_Toc468068902"/>
+      <w:bookmarkStart w:id="1" w:name="_Toc468102201"/>
       <w:r>
         <w:rPr>
           <w:rStyle w:val="RefernciaSutil"/>
@@ -4440,7 +4440,7 @@
           <w:color w:val="auto"/>
         </w:rPr>
       </w:pPr>
-      <w:bookmarkStart w:id="3" w:name="_Toc468068903"/>
+      <w:bookmarkStart w:id="3" w:name="_Toc468102202"/>
       <w:r>
         <w:rPr>
           <w:rStyle w:val="RefernciaSutil"/>
@@ -6492,7 +6492,7 @@
           <w:color w:val="auto"/>
         </w:rPr>
       </w:pPr>
-      <w:bookmarkStart w:id="4" w:name="_Toc468068904"/>
+      <w:bookmarkStart w:id="4" w:name="_Toc468102203"/>
       <w:r>
         <w:rPr>
           <w:rStyle w:val="RefernciaSutil"/>
@@ -19026,7 +19026,7 @@
           <w:color w:val="auto"/>
         </w:rPr>
       </w:pPr>
-      <w:bookmarkStart w:id="5" w:name="_Toc468068905"/>
+      <w:bookmarkStart w:id="5" w:name="_Toc468102204"/>
       <w:proofErr w:type="gramStart"/>
       <w:r>
         <w:rPr>
@@ -19061,7 +19061,7 @@
           <w:szCs w:val="24"/>
         </w:rPr>
       </w:pPr>
-      <w:bookmarkStart w:id="6" w:name="_Toc468068906"/>
+      <w:bookmarkStart w:id="6" w:name="_Toc468102205"/>
       <w:r>
         <w:rPr>
           <w:rStyle w:val="RefernciaSutil"/>
@@ -23601,7 +23601,7 @@
           <w:szCs w:val="24"/>
         </w:rPr>
       </w:pPr>
-      <w:bookmarkStart w:id="7" w:name="_Toc468068907"/>
+      <w:bookmarkStart w:id="7" w:name="_Toc468102206"/>
       <w:r>
         <w:rPr>
           <w:rStyle w:val="RefernciaSutil"/>
@@ -24632,8 +24632,6 @@
           <w:szCs w:val="24"/>
         </w:rPr>
       </w:pPr>
-      <w:bookmarkStart w:id="8" w:name="_GoBack"/>
-      <w:bookmarkEnd w:id="8"/>
     </w:p>
     <w:p>
       <w:pPr>
@@ -24745,7 +24743,6 @@
         <w:rPr>
           <w:rStyle w:val="RefernciaSutil"/>
           <w:rFonts w:ascii="Arial" w:hAnsi="Arial" w:cs="Arial"/>
-          <w:b/>
           <w:smallCaps w:val="0"/>
           <w:color w:val="auto"/>
           <w:sz w:val="24"/>
@@ -24774,7 +24771,7 @@
           <w:szCs w:val="24"/>
         </w:rPr>
       </w:pPr>
-      <w:bookmarkStart w:id="9" w:name="_Toc468068908"/>
+      <w:bookmarkStart w:id="8" w:name="_Toc468102207"/>
       <w:r>
         <w:rPr>
           <w:rStyle w:val="RefernciaSutil"/>
@@ -24787,7 +24784,3963 @@
         </w:rPr>
         <w:t>Planilha de Dados</w:t>
       </w:r>
-      <w:bookmarkEnd w:id="9"/>
+      <w:bookmarkEnd w:id="8"/>
+    </w:p>
+    <w:p>
+      <w:pPr>
+        <w:pStyle w:val="Estilo1"/>
+        <w:numPr>
+          <w:ilvl w:val="0"/>
+          <w:numId w:val="0"/>
+        </w:numPr>
+        <w:ind w:left="360" w:hanging="360"/>
+        <w:rPr>
+          <w:rStyle w:val="RefernciaSutil"/>
+          <w:b w:val="0"/>
+          <w:smallCaps w:val="0"/>
+          <w:color w:val="auto"/>
+        </w:rPr>
+      </w:pPr>
+    </w:p>
+    <w:p>
+      <w:pPr>
+        <w:pStyle w:val="Estilo1"/>
+        <w:numPr>
+          <w:ilvl w:val="0"/>
+          <w:numId w:val="0"/>
+        </w:numPr>
+        <w:ind w:left="360" w:hanging="360"/>
+        <w:rPr>
+          <w:rStyle w:val="RefernciaSutil"/>
+          <w:b w:val="0"/>
+          <w:smallCaps w:val="0"/>
+          <w:color w:val="auto"/>
+        </w:rPr>
+      </w:pPr>
+    </w:p>
+    <w:p>
+      <w:pPr>
+        <w:pStyle w:val="Estilo1"/>
+        <w:numPr>
+          <w:ilvl w:val="0"/>
+          <w:numId w:val="0"/>
+        </w:numPr>
+        <w:ind w:left="360" w:hanging="360"/>
+        <w:rPr>
+          <w:rStyle w:val="RefernciaSutil"/>
+          <w:b w:val="0"/>
+          <w:smallCaps w:val="0"/>
+          <w:color w:val="auto"/>
+        </w:rPr>
+      </w:pPr>
+    </w:p>
+    <w:p>
+      <w:pPr>
+        <w:pStyle w:val="Estilo1"/>
+        <w:numPr>
+          <w:ilvl w:val="0"/>
+          <w:numId w:val="0"/>
+        </w:numPr>
+        <w:ind w:left="360" w:hanging="360"/>
+        <w:rPr>
+          <w:rStyle w:val="RefernciaSutil"/>
+          <w:b w:val="0"/>
+          <w:smallCaps w:val="0"/>
+          <w:color w:val="auto"/>
+        </w:rPr>
+      </w:pPr>
+    </w:p>
+    <w:p>
+      <w:pPr>
+        <w:pStyle w:val="Estilo1"/>
+        <w:numPr>
+          <w:ilvl w:val="0"/>
+          <w:numId w:val="0"/>
+        </w:numPr>
+        <w:ind w:left="360" w:hanging="360"/>
+        <w:rPr>
+          <w:rStyle w:val="RefernciaSutil"/>
+          <w:b w:val="0"/>
+          <w:smallCaps w:val="0"/>
+          <w:color w:val="auto"/>
+        </w:rPr>
+      </w:pPr>
+      <w:r>
+        <w:rPr>
+          <w:rStyle w:val="RefernciaSutil"/>
+          <w:b w:val="0"/>
+          <w:smallCaps w:val="0"/>
+          <w:color w:val="auto"/>
+        </w:rPr>
+        <w:lastRenderedPageBreak/>
+        <w:t>Tabelas com dados do Veiculo</w:t>
+      </w:r>
+    </w:p>
+    <w:tbl>
+      <w:tblPr>
+        <w:tblStyle w:val="Tabelacomgrade"/>
+        <w:tblW w:w="9923" w:type="dxa"/>
+        <w:tblInd w:w="-743" w:type="dxa"/>
+        <w:tblLayout w:type="fixed"/>
+        <w:tblLook w:val="04A0" w:firstRow="1" w:lastRow="0" w:firstColumn="1" w:lastColumn="0" w:noHBand="0" w:noVBand="1"/>
+      </w:tblPr>
+      <w:tblGrid>
+        <w:gridCol w:w="573"/>
+        <w:gridCol w:w="845"/>
+        <w:gridCol w:w="1560"/>
+        <w:gridCol w:w="2287"/>
+        <w:gridCol w:w="1417"/>
+        <w:gridCol w:w="1134"/>
+        <w:gridCol w:w="993"/>
+        <w:gridCol w:w="1114"/>
+      </w:tblGrid>
+      <w:tr>
+        <w:tc>
+          <w:tcPr>
+            <w:tcW w:w="573" w:type="dxa"/>
+            <w:shd w:val="clear" w:color="auto" w:fill="FFFF00"/>
+            <w:vAlign w:val="center"/>
+          </w:tcPr>
+          <w:p>
+            <w:pPr>
+              <w:jc w:val="center"/>
+              <w:rPr>
+                <w:rFonts w:ascii="Calibri" w:hAnsi="Calibri" w:cs="Calibri"/>
+                <w:color w:val="000000"/>
+              </w:rPr>
+            </w:pPr>
+            <w:proofErr w:type="gramStart"/>
+            <w:r>
+              <w:rPr>
+                <w:rFonts w:ascii="Calibri" w:hAnsi="Calibri" w:cs="Calibri"/>
+                <w:color w:val="000000"/>
+              </w:rPr>
+              <w:t>id</w:t>
+            </w:r>
+            <w:proofErr w:type="gramEnd"/>
+          </w:p>
+        </w:tc>
+        <w:tc>
+          <w:tcPr>
+            <w:tcW w:w="845" w:type="dxa"/>
+            <w:shd w:val="clear" w:color="auto" w:fill="FFFF00"/>
+            <w:vAlign w:val="center"/>
+          </w:tcPr>
+          <w:p>
+            <w:pPr>
+              <w:jc w:val="center"/>
+              <w:rPr>
+                <w:rFonts w:ascii="Calibri" w:hAnsi="Calibri" w:cs="Calibri"/>
+                <w:color w:val="000000"/>
+              </w:rPr>
+            </w:pPr>
+            <w:proofErr w:type="gramStart"/>
+            <w:r>
+              <w:rPr>
+                <w:rFonts w:ascii="Calibri" w:hAnsi="Calibri" w:cs="Calibri"/>
+                <w:color w:val="000000"/>
+              </w:rPr>
+              <w:t>ano</w:t>
+            </w:r>
+            <w:proofErr w:type="gramEnd"/>
+          </w:p>
+        </w:tc>
+        <w:tc>
+          <w:tcPr>
+            <w:tcW w:w="1560" w:type="dxa"/>
+            <w:shd w:val="clear" w:color="auto" w:fill="FFFF00"/>
+            <w:vAlign w:val="center"/>
+          </w:tcPr>
+          <w:p>
+            <w:pPr>
+              <w:jc w:val="center"/>
+              <w:rPr>
+                <w:rFonts w:ascii="Calibri" w:hAnsi="Calibri" w:cs="Calibri"/>
+                <w:color w:val="000000"/>
+              </w:rPr>
+            </w:pPr>
+            <w:proofErr w:type="gramStart"/>
+            <w:r>
+              <w:rPr>
+                <w:rFonts w:ascii="Calibri" w:hAnsi="Calibri" w:cs="Calibri"/>
+                <w:color w:val="000000"/>
+              </w:rPr>
+              <w:t>cambio</w:t>
+            </w:r>
+            <w:proofErr w:type="gramEnd"/>
+          </w:p>
+        </w:tc>
+        <w:tc>
+          <w:tcPr>
+            <w:tcW w:w="2287" w:type="dxa"/>
+            <w:shd w:val="clear" w:color="auto" w:fill="FFFF00"/>
+            <w:vAlign w:val="center"/>
+          </w:tcPr>
+          <w:p>
+            <w:pPr>
+              <w:jc w:val="center"/>
+              <w:rPr>
+                <w:rFonts w:ascii="Calibri" w:hAnsi="Calibri" w:cs="Calibri"/>
+                <w:color w:val="000000"/>
+              </w:rPr>
+            </w:pPr>
+            <w:proofErr w:type="gramStart"/>
+            <w:r>
+              <w:rPr>
+                <w:rFonts w:ascii="Calibri" w:hAnsi="Calibri" w:cs="Calibri"/>
+                <w:color w:val="000000"/>
+              </w:rPr>
+              <w:t>chassi</w:t>
+            </w:r>
+            <w:proofErr w:type="gramEnd"/>
+          </w:p>
+        </w:tc>
+        <w:tc>
+          <w:tcPr>
+            <w:tcW w:w="1417" w:type="dxa"/>
+            <w:shd w:val="clear" w:color="auto" w:fill="FFFF00"/>
+            <w:vAlign w:val="center"/>
+          </w:tcPr>
+          <w:p>
+            <w:pPr>
+              <w:jc w:val="center"/>
+              <w:rPr>
+                <w:rFonts w:ascii="Calibri" w:hAnsi="Calibri" w:cs="Calibri"/>
+                <w:color w:val="000000"/>
+              </w:rPr>
+            </w:pPr>
+            <w:proofErr w:type="spellStart"/>
+            <w:proofErr w:type="gramStart"/>
+            <w:r>
+              <w:rPr>
+                <w:rFonts w:ascii="Calibri" w:hAnsi="Calibri" w:cs="Calibri"/>
+                <w:color w:val="000000"/>
+              </w:rPr>
+              <w:t>combustivel</w:t>
+            </w:r>
+            <w:proofErr w:type="spellEnd"/>
+            <w:proofErr w:type="gramEnd"/>
+          </w:p>
+        </w:tc>
+        <w:tc>
+          <w:tcPr>
+            <w:tcW w:w="1134" w:type="dxa"/>
+            <w:shd w:val="clear" w:color="auto" w:fill="FFFF00"/>
+            <w:vAlign w:val="center"/>
+          </w:tcPr>
+          <w:p>
+            <w:pPr>
+              <w:jc w:val="center"/>
+              <w:rPr>
+                <w:rFonts w:ascii="Calibri" w:hAnsi="Calibri" w:cs="Calibri"/>
+                <w:color w:val="000000"/>
+              </w:rPr>
+            </w:pPr>
+            <w:proofErr w:type="gramStart"/>
+            <w:r>
+              <w:rPr>
+                <w:rFonts w:ascii="Calibri" w:hAnsi="Calibri" w:cs="Calibri"/>
+                <w:color w:val="000000"/>
+              </w:rPr>
+              <w:t>cor</w:t>
+            </w:r>
+            <w:proofErr w:type="gramEnd"/>
+          </w:p>
+        </w:tc>
+        <w:tc>
+          <w:tcPr>
+            <w:tcW w:w="993" w:type="dxa"/>
+            <w:shd w:val="clear" w:color="auto" w:fill="FFFF00"/>
+            <w:vAlign w:val="center"/>
+          </w:tcPr>
+          <w:p>
+            <w:pPr>
+              <w:jc w:val="center"/>
+              <w:rPr>
+                <w:rFonts w:ascii="Calibri" w:hAnsi="Calibri" w:cs="Calibri"/>
+                <w:color w:val="000000"/>
+              </w:rPr>
+            </w:pPr>
+            <w:proofErr w:type="gramStart"/>
+            <w:r>
+              <w:rPr>
+                <w:rFonts w:ascii="Calibri" w:hAnsi="Calibri" w:cs="Calibri"/>
+                <w:color w:val="000000"/>
+              </w:rPr>
+              <w:t>detalhes</w:t>
+            </w:r>
+            <w:proofErr w:type="gramEnd"/>
+          </w:p>
+        </w:tc>
+        <w:tc>
+          <w:tcPr>
+            <w:tcW w:w="1114" w:type="dxa"/>
+            <w:shd w:val="clear" w:color="auto" w:fill="FFFF00"/>
+            <w:vAlign w:val="center"/>
+          </w:tcPr>
+          <w:p>
+            <w:pPr>
+              <w:jc w:val="center"/>
+              <w:rPr>
+                <w:rFonts w:ascii="Calibri" w:hAnsi="Calibri" w:cs="Calibri"/>
+                <w:color w:val="000000"/>
+              </w:rPr>
+            </w:pPr>
+            <w:proofErr w:type="spellStart"/>
+            <w:proofErr w:type="gramStart"/>
+            <w:r>
+              <w:rPr>
+                <w:rFonts w:ascii="Calibri" w:hAnsi="Calibri" w:cs="Calibri"/>
+                <w:color w:val="000000"/>
+              </w:rPr>
+              <w:t>finalPlaca</w:t>
+            </w:r>
+            <w:proofErr w:type="spellEnd"/>
+            <w:proofErr w:type="gramEnd"/>
+          </w:p>
+        </w:tc>
+      </w:tr>
+      <w:tr>
+        <w:trPr>
+          <w:trHeight w:val="227"/>
+        </w:trPr>
+        <w:tc>
+          <w:tcPr>
+            <w:tcW w:w="573" w:type="dxa"/>
+            <w:vAlign w:val="center"/>
+          </w:tcPr>
+          <w:p>
+            <w:pPr>
+              <w:jc w:val="center"/>
+              <w:rPr>
+                <w:rFonts w:ascii="Calibri" w:hAnsi="Calibri" w:cs="Calibri"/>
+                <w:color w:val="000000"/>
+              </w:rPr>
+            </w:pPr>
+            <w:proofErr w:type="gramStart"/>
+            <w:r>
+              <w:rPr>
+                <w:rFonts w:ascii="Calibri" w:hAnsi="Calibri" w:cs="Calibri"/>
+                <w:color w:val="000000"/>
+              </w:rPr>
+              <w:t>1</w:t>
+            </w:r>
+            <w:proofErr w:type="gramEnd"/>
+          </w:p>
+        </w:tc>
+        <w:tc>
+          <w:tcPr>
+            <w:tcW w:w="845" w:type="dxa"/>
+            <w:vAlign w:val="center"/>
+          </w:tcPr>
+          <w:p>
+            <w:pPr>
+              <w:jc w:val="center"/>
+              <w:rPr>
+                <w:rFonts w:ascii="Calibri" w:hAnsi="Calibri" w:cs="Calibri"/>
+                <w:color w:val="000000"/>
+              </w:rPr>
+            </w:pPr>
+            <w:r>
+              <w:rPr>
+                <w:rFonts w:ascii="Calibri" w:hAnsi="Calibri" w:cs="Calibri"/>
+                <w:color w:val="000000"/>
+              </w:rPr>
+              <w:t>2001/2002</w:t>
+            </w:r>
+          </w:p>
+        </w:tc>
+        <w:tc>
+          <w:tcPr>
+            <w:tcW w:w="1560" w:type="dxa"/>
+            <w:vAlign w:val="center"/>
+          </w:tcPr>
+          <w:p>
+            <w:pPr>
+              <w:jc w:val="center"/>
+              <w:rPr>
+                <w:rFonts w:ascii="Calibri" w:hAnsi="Calibri" w:cs="Calibri"/>
+                <w:color w:val="000000"/>
+              </w:rPr>
+            </w:pPr>
+            <w:r>
+              <w:rPr>
+                <w:rFonts w:ascii="Calibri" w:hAnsi="Calibri" w:cs="Calibri"/>
+                <w:color w:val="000000"/>
+              </w:rPr>
+              <w:t>MANUAL</w:t>
+            </w:r>
+          </w:p>
+        </w:tc>
+        <w:tc>
+          <w:tcPr>
+            <w:tcW w:w="2287" w:type="dxa"/>
+            <w:vAlign w:val="center"/>
+          </w:tcPr>
+          <w:p>
+            <w:pPr>
+              <w:jc w:val="center"/>
+              <w:rPr>
+                <w:rFonts w:ascii="Calibri" w:hAnsi="Calibri" w:cs="Calibri"/>
+                <w:color w:val="000000"/>
+              </w:rPr>
+            </w:pPr>
+            <w:proofErr w:type="gramStart"/>
+            <w:r>
+              <w:rPr>
+                <w:rFonts w:ascii="Calibri" w:hAnsi="Calibri" w:cs="Calibri"/>
+                <w:color w:val="000000"/>
+              </w:rPr>
+              <w:t>9BWZZZ377VT001928</w:t>
+            </w:r>
+            <w:proofErr w:type="gramEnd"/>
+          </w:p>
+        </w:tc>
+        <w:tc>
+          <w:tcPr>
+            <w:tcW w:w="1417" w:type="dxa"/>
+            <w:vAlign w:val="center"/>
+          </w:tcPr>
+          <w:p>
+            <w:pPr>
+              <w:jc w:val="center"/>
+              <w:rPr>
+                <w:rFonts w:ascii="Calibri" w:hAnsi="Calibri" w:cs="Calibri"/>
+                <w:color w:val="000000"/>
+              </w:rPr>
+            </w:pPr>
+            <w:r>
+              <w:rPr>
+                <w:rFonts w:ascii="Calibri" w:hAnsi="Calibri" w:cs="Calibri"/>
+                <w:color w:val="000000"/>
+              </w:rPr>
+              <w:t>GASOLINA</w:t>
+            </w:r>
+          </w:p>
+        </w:tc>
+        <w:tc>
+          <w:tcPr>
+            <w:tcW w:w="1134" w:type="dxa"/>
+            <w:vAlign w:val="center"/>
+          </w:tcPr>
+          <w:p>
+            <w:pPr>
+              <w:jc w:val="center"/>
+              <w:rPr>
+                <w:rFonts w:ascii="Calibri" w:hAnsi="Calibri" w:cs="Calibri"/>
+                <w:color w:val="000000"/>
+              </w:rPr>
+            </w:pPr>
+            <w:r>
+              <w:rPr>
+                <w:rFonts w:ascii="Calibri" w:hAnsi="Calibri" w:cs="Calibri"/>
+                <w:color w:val="000000"/>
+              </w:rPr>
+              <w:t>Preto</w:t>
+            </w:r>
+          </w:p>
+        </w:tc>
+        <w:tc>
+          <w:tcPr>
+            <w:tcW w:w="993" w:type="dxa"/>
+            <w:vAlign w:val="center"/>
+          </w:tcPr>
+          <w:p>
+            <w:pPr>
+              <w:jc w:val="center"/>
+              <w:rPr>
+                <w:rFonts w:ascii="Calibri" w:hAnsi="Calibri" w:cs="Calibri"/>
+                <w:color w:val="000000"/>
+              </w:rPr>
+            </w:pPr>
+            <w:r>
+              <w:rPr>
+                <w:rFonts w:ascii="Calibri" w:hAnsi="Calibri" w:cs="Calibri"/>
+                <w:color w:val="000000"/>
+              </w:rPr>
+              <w:t>400cc</w:t>
+            </w:r>
+          </w:p>
+        </w:tc>
+        <w:tc>
+          <w:tcPr>
+            <w:tcW w:w="1114" w:type="dxa"/>
+            <w:vAlign w:val="center"/>
+          </w:tcPr>
+          <w:p>
+            <w:pPr>
+              <w:jc w:val="center"/>
+              <w:rPr>
+                <w:rFonts w:ascii="Calibri" w:hAnsi="Calibri" w:cs="Calibri"/>
+                <w:color w:val="000000"/>
+              </w:rPr>
+            </w:pPr>
+            <w:r>
+              <w:rPr>
+                <w:rFonts w:ascii="Calibri" w:hAnsi="Calibri" w:cs="Calibri"/>
+                <w:color w:val="000000"/>
+              </w:rPr>
+              <w:t>008</w:t>
+            </w:r>
+          </w:p>
+        </w:tc>
+      </w:tr>
+      <w:tr>
+        <w:trPr>
+          <w:trHeight w:val="227"/>
+        </w:trPr>
+        <w:tc>
+          <w:tcPr>
+            <w:tcW w:w="573" w:type="dxa"/>
+            <w:vAlign w:val="center"/>
+          </w:tcPr>
+          <w:p>
+            <w:pPr>
+              <w:jc w:val="center"/>
+              <w:rPr>
+                <w:rFonts w:ascii="Calibri" w:hAnsi="Calibri" w:cs="Calibri"/>
+                <w:color w:val="000000"/>
+              </w:rPr>
+            </w:pPr>
+            <w:proofErr w:type="gramStart"/>
+            <w:r>
+              <w:rPr>
+                <w:rFonts w:ascii="Calibri" w:hAnsi="Calibri" w:cs="Calibri"/>
+                <w:color w:val="000000"/>
+              </w:rPr>
+              <w:t>2</w:t>
+            </w:r>
+            <w:proofErr w:type="gramEnd"/>
+          </w:p>
+        </w:tc>
+        <w:tc>
+          <w:tcPr>
+            <w:tcW w:w="845" w:type="dxa"/>
+            <w:vAlign w:val="center"/>
+          </w:tcPr>
+          <w:p>
+            <w:pPr>
+              <w:jc w:val="center"/>
+              <w:rPr>
+                <w:rFonts w:ascii="Calibri" w:hAnsi="Calibri" w:cs="Calibri"/>
+                <w:color w:val="000000"/>
+              </w:rPr>
+            </w:pPr>
+            <w:r>
+              <w:rPr>
+                <w:rFonts w:ascii="Calibri" w:hAnsi="Calibri" w:cs="Calibri"/>
+                <w:color w:val="000000"/>
+              </w:rPr>
+              <w:t>2012/2013</w:t>
+            </w:r>
+          </w:p>
+        </w:tc>
+        <w:tc>
+          <w:tcPr>
+            <w:tcW w:w="1560" w:type="dxa"/>
+            <w:vAlign w:val="center"/>
+          </w:tcPr>
+          <w:p>
+            <w:pPr>
+              <w:jc w:val="center"/>
+              <w:rPr>
+                <w:rFonts w:ascii="Calibri" w:hAnsi="Calibri" w:cs="Calibri"/>
+                <w:color w:val="000000"/>
+              </w:rPr>
+            </w:pPr>
+            <w:r>
+              <w:rPr>
+                <w:rFonts w:ascii="Calibri" w:hAnsi="Calibri" w:cs="Calibri"/>
+                <w:color w:val="000000"/>
+              </w:rPr>
+              <w:t>MANUAL</w:t>
+            </w:r>
+          </w:p>
+        </w:tc>
+        <w:tc>
+          <w:tcPr>
+            <w:tcW w:w="2287" w:type="dxa"/>
+            <w:vAlign w:val="center"/>
+          </w:tcPr>
+          <w:p>
+            <w:pPr>
+              <w:jc w:val="center"/>
+              <w:rPr>
+                <w:rFonts w:ascii="Calibri" w:hAnsi="Calibri" w:cs="Calibri"/>
+                <w:color w:val="000000"/>
+              </w:rPr>
+            </w:pPr>
+            <w:proofErr w:type="gramStart"/>
+            <w:r>
+              <w:rPr>
+                <w:rFonts w:ascii="Calibri" w:hAnsi="Calibri" w:cs="Calibri"/>
+                <w:color w:val="000000"/>
+              </w:rPr>
+              <w:t>9BWZZZ377VT001921</w:t>
+            </w:r>
+            <w:proofErr w:type="gramEnd"/>
+          </w:p>
+        </w:tc>
+        <w:tc>
+          <w:tcPr>
+            <w:tcW w:w="1417" w:type="dxa"/>
+            <w:vAlign w:val="center"/>
+          </w:tcPr>
+          <w:p>
+            <w:pPr>
+              <w:jc w:val="center"/>
+              <w:rPr>
+                <w:rFonts w:ascii="Calibri" w:hAnsi="Calibri" w:cs="Calibri"/>
+                <w:color w:val="000000"/>
+              </w:rPr>
+            </w:pPr>
+            <w:r>
+              <w:rPr>
+                <w:rFonts w:ascii="Calibri" w:hAnsi="Calibri" w:cs="Calibri"/>
+                <w:color w:val="000000"/>
+              </w:rPr>
+              <w:t>GASOLINA</w:t>
+            </w:r>
+          </w:p>
+        </w:tc>
+        <w:tc>
+          <w:tcPr>
+            <w:tcW w:w="1134" w:type="dxa"/>
+            <w:vAlign w:val="center"/>
+          </w:tcPr>
+          <w:p>
+            <w:pPr>
+              <w:jc w:val="center"/>
+              <w:rPr>
+                <w:rFonts w:ascii="Calibri" w:hAnsi="Calibri" w:cs="Calibri"/>
+                <w:color w:val="000000"/>
+              </w:rPr>
+            </w:pPr>
+            <w:r>
+              <w:rPr>
+                <w:rFonts w:ascii="Calibri" w:hAnsi="Calibri" w:cs="Calibri"/>
+                <w:color w:val="000000"/>
+              </w:rPr>
+              <w:t>Vermelho</w:t>
+            </w:r>
+          </w:p>
+        </w:tc>
+        <w:tc>
+          <w:tcPr>
+            <w:tcW w:w="993" w:type="dxa"/>
+            <w:vAlign w:val="center"/>
+          </w:tcPr>
+          <w:p>
+            <w:pPr>
+              <w:jc w:val="center"/>
+              <w:rPr>
+                <w:rFonts w:ascii="Calibri" w:hAnsi="Calibri" w:cs="Calibri"/>
+                <w:color w:val="000000"/>
+              </w:rPr>
+            </w:pPr>
+            <w:r>
+              <w:rPr>
+                <w:rFonts w:ascii="Calibri" w:hAnsi="Calibri" w:cs="Calibri"/>
+                <w:color w:val="000000"/>
+              </w:rPr>
+              <w:t>600cc</w:t>
+            </w:r>
+          </w:p>
+        </w:tc>
+        <w:tc>
+          <w:tcPr>
+            <w:tcW w:w="1114" w:type="dxa"/>
+            <w:vAlign w:val="center"/>
+          </w:tcPr>
+          <w:p>
+            <w:pPr>
+              <w:jc w:val="center"/>
+              <w:rPr>
+                <w:rFonts w:ascii="Calibri" w:hAnsi="Calibri" w:cs="Calibri"/>
+                <w:color w:val="000000"/>
+              </w:rPr>
+            </w:pPr>
+            <w:r>
+              <w:rPr>
+                <w:rFonts w:ascii="Calibri" w:hAnsi="Calibri" w:cs="Calibri"/>
+                <w:color w:val="000000"/>
+              </w:rPr>
+              <w:t>726</w:t>
+            </w:r>
+          </w:p>
+        </w:tc>
+      </w:tr>
+      <w:tr>
+        <w:trPr>
+          <w:trHeight w:val="227"/>
+        </w:trPr>
+        <w:tc>
+          <w:tcPr>
+            <w:tcW w:w="573" w:type="dxa"/>
+            <w:vAlign w:val="center"/>
+          </w:tcPr>
+          <w:p>
+            <w:pPr>
+              <w:jc w:val="center"/>
+              <w:rPr>
+                <w:rFonts w:ascii="Calibri" w:hAnsi="Calibri" w:cs="Calibri"/>
+                <w:color w:val="000000"/>
+              </w:rPr>
+            </w:pPr>
+            <w:proofErr w:type="gramStart"/>
+            <w:r>
+              <w:rPr>
+                <w:rFonts w:ascii="Calibri" w:hAnsi="Calibri" w:cs="Calibri"/>
+                <w:color w:val="000000"/>
+              </w:rPr>
+              <w:t>3</w:t>
+            </w:r>
+            <w:proofErr w:type="gramEnd"/>
+          </w:p>
+        </w:tc>
+        <w:tc>
+          <w:tcPr>
+            <w:tcW w:w="845" w:type="dxa"/>
+            <w:vAlign w:val="center"/>
+          </w:tcPr>
+          <w:p>
+            <w:pPr>
+              <w:jc w:val="center"/>
+              <w:rPr>
+                <w:rFonts w:ascii="Calibri" w:hAnsi="Calibri" w:cs="Calibri"/>
+                <w:color w:val="000000"/>
+              </w:rPr>
+            </w:pPr>
+            <w:r>
+              <w:rPr>
+                <w:rFonts w:ascii="Calibri" w:hAnsi="Calibri" w:cs="Calibri"/>
+                <w:color w:val="000000"/>
+              </w:rPr>
+              <w:t>2015/2016</w:t>
+            </w:r>
+          </w:p>
+        </w:tc>
+        <w:tc>
+          <w:tcPr>
+            <w:tcW w:w="1560" w:type="dxa"/>
+            <w:vAlign w:val="center"/>
+          </w:tcPr>
+          <w:p>
+            <w:pPr>
+              <w:jc w:val="center"/>
+              <w:rPr>
+                <w:rFonts w:ascii="Calibri" w:hAnsi="Calibri" w:cs="Calibri"/>
+                <w:color w:val="000000"/>
+              </w:rPr>
+            </w:pPr>
+            <w:r>
+              <w:rPr>
+                <w:rFonts w:ascii="Calibri" w:hAnsi="Calibri" w:cs="Calibri"/>
+                <w:color w:val="000000"/>
+              </w:rPr>
+              <w:t>MANUAL</w:t>
+            </w:r>
+          </w:p>
+        </w:tc>
+        <w:tc>
+          <w:tcPr>
+            <w:tcW w:w="2287" w:type="dxa"/>
+            <w:vAlign w:val="center"/>
+          </w:tcPr>
+          <w:p>
+            <w:pPr>
+              <w:jc w:val="center"/>
+              <w:rPr>
+                <w:rFonts w:ascii="Calibri" w:hAnsi="Calibri" w:cs="Calibri"/>
+                <w:color w:val="000000"/>
+              </w:rPr>
+            </w:pPr>
+            <w:proofErr w:type="gramStart"/>
+            <w:r>
+              <w:rPr>
+                <w:rFonts w:ascii="Calibri" w:hAnsi="Calibri" w:cs="Calibri"/>
+                <w:color w:val="000000"/>
+              </w:rPr>
+              <w:t>9BWZZZ377VT001922</w:t>
+            </w:r>
+            <w:proofErr w:type="gramEnd"/>
+          </w:p>
+        </w:tc>
+        <w:tc>
+          <w:tcPr>
+            <w:tcW w:w="1417" w:type="dxa"/>
+            <w:vAlign w:val="center"/>
+          </w:tcPr>
+          <w:p>
+            <w:pPr>
+              <w:jc w:val="center"/>
+              <w:rPr>
+                <w:rFonts w:ascii="Calibri" w:hAnsi="Calibri" w:cs="Calibri"/>
+                <w:color w:val="000000"/>
+              </w:rPr>
+            </w:pPr>
+            <w:r>
+              <w:rPr>
+                <w:rFonts w:ascii="Calibri" w:hAnsi="Calibri" w:cs="Calibri"/>
+                <w:color w:val="000000"/>
+              </w:rPr>
+              <w:t>GASOLINA</w:t>
+            </w:r>
+          </w:p>
+        </w:tc>
+        <w:tc>
+          <w:tcPr>
+            <w:tcW w:w="1134" w:type="dxa"/>
+            <w:vAlign w:val="center"/>
+          </w:tcPr>
+          <w:p>
+            <w:pPr>
+              <w:jc w:val="center"/>
+              <w:rPr>
+                <w:rFonts w:ascii="Calibri" w:hAnsi="Calibri" w:cs="Calibri"/>
+                <w:color w:val="000000"/>
+              </w:rPr>
+            </w:pPr>
+            <w:r>
+              <w:rPr>
+                <w:rFonts w:ascii="Calibri" w:hAnsi="Calibri" w:cs="Calibri"/>
+                <w:color w:val="000000"/>
+              </w:rPr>
+              <w:t>Branca</w:t>
+            </w:r>
+          </w:p>
+        </w:tc>
+        <w:tc>
+          <w:tcPr>
+            <w:tcW w:w="993" w:type="dxa"/>
+            <w:vAlign w:val="center"/>
+          </w:tcPr>
+          <w:p>
+            <w:pPr>
+              <w:jc w:val="center"/>
+              <w:rPr>
+                <w:rFonts w:ascii="Calibri" w:hAnsi="Calibri" w:cs="Calibri"/>
+                <w:color w:val="000000"/>
+              </w:rPr>
+            </w:pPr>
+            <w:r>
+              <w:rPr>
+                <w:rFonts w:ascii="Calibri" w:hAnsi="Calibri" w:cs="Calibri"/>
+                <w:color w:val="000000"/>
+              </w:rPr>
+              <w:t>150cc</w:t>
+            </w:r>
+          </w:p>
+        </w:tc>
+        <w:tc>
+          <w:tcPr>
+            <w:tcW w:w="1114" w:type="dxa"/>
+            <w:vAlign w:val="center"/>
+          </w:tcPr>
+          <w:p>
+            <w:pPr>
+              <w:jc w:val="center"/>
+              <w:rPr>
+                <w:rFonts w:ascii="Calibri" w:hAnsi="Calibri" w:cs="Calibri"/>
+                <w:color w:val="000000"/>
+              </w:rPr>
+            </w:pPr>
+            <w:r>
+              <w:rPr>
+                <w:rFonts w:ascii="Calibri" w:hAnsi="Calibri" w:cs="Calibri"/>
+                <w:color w:val="000000"/>
+              </w:rPr>
+              <w:t>112</w:t>
+            </w:r>
+          </w:p>
+        </w:tc>
+      </w:tr>
+      <w:tr>
+        <w:trPr>
+          <w:trHeight w:val="227"/>
+        </w:trPr>
+        <w:tc>
+          <w:tcPr>
+            <w:tcW w:w="573" w:type="dxa"/>
+            <w:vAlign w:val="center"/>
+          </w:tcPr>
+          <w:p>
+            <w:pPr>
+              <w:jc w:val="center"/>
+              <w:rPr>
+                <w:rFonts w:ascii="Calibri" w:hAnsi="Calibri" w:cs="Calibri"/>
+                <w:color w:val="000000"/>
+              </w:rPr>
+            </w:pPr>
+            <w:proofErr w:type="gramStart"/>
+            <w:r>
+              <w:rPr>
+                <w:rFonts w:ascii="Calibri" w:hAnsi="Calibri" w:cs="Calibri"/>
+                <w:color w:val="000000"/>
+              </w:rPr>
+              <w:t>4</w:t>
+            </w:r>
+            <w:proofErr w:type="gramEnd"/>
+          </w:p>
+        </w:tc>
+        <w:tc>
+          <w:tcPr>
+            <w:tcW w:w="845" w:type="dxa"/>
+            <w:vAlign w:val="center"/>
+          </w:tcPr>
+          <w:p>
+            <w:pPr>
+              <w:jc w:val="center"/>
+              <w:rPr>
+                <w:rFonts w:ascii="Calibri" w:hAnsi="Calibri" w:cs="Calibri"/>
+                <w:color w:val="000000"/>
+              </w:rPr>
+            </w:pPr>
+            <w:r>
+              <w:rPr>
+                <w:rFonts w:ascii="Calibri" w:hAnsi="Calibri" w:cs="Calibri"/>
+                <w:color w:val="000000"/>
+              </w:rPr>
+              <w:t>2006/2007</w:t>
+            </w:r>
+          </w:p>
+        </w:tc>
+        <w:tc>
+          <w:tcPr>
+            <w:tcW w:w="1560" w:type="dxa"/>
+            <w:vAlign w:val="center"/>
+          </w:tcPr>
+          <w:p>
+            <w:pPr>
+              <w:jc w:val="center"/>
+              <w:rPr>
+                <w:rFonts w:ascii="Calibri" w:hAnsi="Calibri" w:cs="Calibri"/>
+                <w:color w:val="000000"/>
+              </w:rPr>
+            </w:pPr>
+            <w:r>
+              <w:rPr>
+                <w:rFonts w:ascii="Calibri" w:hAnsi="Calibri" w:cs="Calibri"/>
+                <w:color w:val="000000"/>
+              </w:rPr>
+              <w:t>MANUAL</w:t>
+            </w:r>
+          </w:p>
+        </w:tc>
+        <w:tc>
+          <w:tcPr>
+            <w:tcW w:w="2287" w:type="dxa"/>
+            <w:vAlign w:val="center"/>
+          </w:tcPr>
+          <w:p>
+            <w:pPr>
+              <w:jc w:val="center"/>
+              <w:rPr>
+                <w:rFonts w:ascii="Calibri" w:hAnsi="Calibri" w:cs="Calibri"/>
+                <w:color w:val="000000"/>
+              </w:rPr>
+            </w:pPr>
+            <w:proofErr w:type="gramStart"/>
+            <w:r>
+              <w:rPr>
+                <w:rFonts w:ascii="Calibri" w:hAnsi="Calibri" w:cs="Calibri"/>
+                <w:color w:val="000000"/>
+              </w:rPr>
+              <w:t>9BWZZZ377VT001929</w:t>
+            </w:r>
+            <w:proofErr w:type="gramEnd"/>
+          </w:p>
+        </w:tc>
+        <w:tc>
+          <w:tcPr>
+            <w:tcW w:w="1417" w:type="dxa"/>
+            <w:vAlign w:val="center"/>
+          </w:tcPr>
+          <w:p>
+            <w:pPr>
+              <w:jc w:val="center"/>
+              <w:rPr>
+                <w:rFonts w:ascii="Calibri" w:hAnsi="Calibri" w:cs="Calibri"/>
+                <w:color w:val="000000"/>
+              </w:rPr>
+            </w:pPr>
+            <w:r>
+              <w:rPr>
+                <w:rFonts w:ascii="Calibri" w:hAnsi="Calibri" w:cs="Calibri"/>
+                <w:color w:val="000000"/>
+              </w:rPr>
+              <w:t>GASOLINA</w:t>
+            </w:r>
+          </w:p>
+        </w:tc>
+        <w:tc>
+          <w:tcPr>
+            <w:tcW w:w="1134" w:type="dxa"/>
+            <w:vAlign w:val="center"/>
+          </w:tcPr>
+          <w:p>
+            <w:pPr>
+              <w:jc w:val="center"/>
+              <w:rPr>
+                <w:rFonts w:ascii="Calibri" w:hAnsi="Calibri" w:cs="Calibri"/>
+                <w:color w:val="000000"/>
+              </w:rPr>
+            </w:pPr>
+            <w:r>
+              <w:rPr>
+                <w:rFonts w:ascii="Calibri" w:hAnsi="Calibri" w:cs="Calibri"/>
+                <w:color w:val="000000"/>
+              </w:rPr>
+              <w:t>Preto</w:t>
+            </w:r>
+          </w:p>
+        </w:tc>
+        <w:tc>
+          <w:tcPr>
+            <w:tcW w:w="993" w:type="dxa"/>
+            <w:vAlign w:val="center"/>
+          </w:tcPr>
+          <w:p>
+            <w:pPr>
+              <w:jc w:val="center"/>
+              <w:rPr>
+                <w:rFonts w:ascii="Calibri" w:hAnsi="Calibri" w:cs="Calibri"/>
+                <w:color w:val="000000"/>
+              </w:rPr>
+            </w:pPr>
+            <w:r>
+              <w:rPr>
+                <w:rFonts w:ascii="Calibri" w:hAnsi="Calibri" w:cs="Calibri"/>
+                <w:color w:val="000000"/>
+              </w:rPr>
+              <w:t>250cc</w:t>
+            </w:r>
+          </w:p>
+        </w:tc>
+        <w:tc>
+          <w:tcPr>
+            <w:tcW w:w="1114" w:type="dxa"/>
+            <w:vAlign w:val="center"/>
+          </w:tcPr>
+          <w:p>
+            <w:pPr>
+              <w:jc w:val="center"/>
+              <w:rPr>
+                <w:rFonts w:ascii="Calibri" w:hAnsi="Calibri" w:cs="Calibri"/>
+                <w:color w:val="000000"/>
+              </w:rPr>
+            </w:pPr>
+            <w:r>
+              <w:rPr>
+                <w:rFonts w:ascii="Calibri" w:hAnsi="Calibri" w:cs="Calibri"/>
+                <w:color w:val="000000"/>
+              </w:rPr>
+              <w:t>008</w:t>
+            </w:r>
+          </w:p>
+        </w:tc>
+      </w:tr>
+      <w:tr>
+        <w:trPr>
+          <w:trHeight w:val="227"/>
+        </w:trPr>
+        <w:tc>
+          <w:tcPr>
+            <w:tcW w:w="573" w:type="dxa"/>
+            <w:vAlign w:val="center"/>
+          </w:tcPr>
+          <w:p>
+            <w:pPr>
+              <w:jc w:val="center"/>
+              <w:rPr>
+                <w:rFonts w:ascii="Calibri" w:hAnsi="Calibri" w:cs="Calibri"/>
+                <w:color w:val="000000"/>
+              </w:rPr>
+            </w:pPr>
+            <w:proofErr w:type="gramStart"/>
+            <w:r>
+              <w:rPr>
+                <w:rFonts w:ascii="Calibri" w:hAnsi="Calibri" w:cs="Calibri"/>
+                <w:color w:val="000000"/>
+              </w:rPr>
+              <w:t>5</w:t>
+            </w:r>
+            <w:proofErr w:type="gramEnd"/>
+          </w:p>
+        </w:tc>
+        <w:tc>
+          <w:tcPr>
+            <w:tcW w:w="845" w:type="dxa"/>
+            <w:vAlign w:val="center"/>
+          </w:tcPr>
+          <w:p>
+            <w:pPr>
+              <w:jc w:val="center"/>
+              <w:rPr>
+                <w:rFonts w:ascii="Calibri" w:hAnsi="Calibri" w:cs="Calibri"/>
+                <w:color w:val="000000"/>
+              </w:rPr>
+            </w:pPr>
+            <w:r>
+              <w:rPr>
+                <w:rFonts w:ascii="Calibri" w:hAnsi="Calibri" w:cs="Calibri"/>
+                <w:color w:val="000000"/>
+              </w:rPr>
+              <w:t>2010/2011</w:t>
+            </w:r>
+          </w:p>
+        </w:tc>
+        <w:tc>
+          <w:tcPr>
+            <w:tcW w:w="1560" w:type="dxa"/>
+            <w:vAlign w:val="center"/>
+          </w:tcPr>
+          <w:p>
+            <w:pPr>
+              <w:jc w:val="center"/>
+              <w:rPr>
+                <w:rFonts w:ascii="Calibri" w:hAnsi="Calibri" w:cs="Calibri"/>
+                <w:color w:val="000000"/>
+              </w:rPr>
+            </w:pPr>
+            <w:r>
+              <w:rPr>
+                <w:rFonts w:ascii="Calibri" w:hAnsi="Calibri" w:cs="Calibri"/>
+                <w:color w:val="000000"/>
+              </w:rPr>
+              <w:t>MANUAL</w:t>
+            </w:r>
+          </w:p>
+        </w:tc>
+        <w:tc>
+          <w:tcPr>
+            <w:tcW w:w="2287" w:type="dxa"/>
+            <w:vAlign w:val="center"/>
+          </w:tcPr>
+          <w:p>
+            <w:pPr>
+              <w:jc w:val="center"/>
+              <w:rPr>
+                <w:rFonts w:ascii="Calibri" w:hAnsi="Calibri" w:cs="Calibri"/>
+                <w:color w:val="000000"/>
+              </w:rPr>
+            </w:pPr>
+            <w:proofErr w:type="gramStart"/>
+            <w:r>
+              <w:rPr>
+                <w:rFonts w:ascii="Calibri" w:hAnsi="Calibri" w:cs="Calibri"/>
+                <w:color w:val="000000"/>
+              </w:rPr>
+              <w:t>9BWZZZ377VT001920</w:t>
+            </w:r>
+            <w:proofErr w:type="gramEnd"/>
+          </w:p>
+        </w:tc>
+        <w:tc>
+          <w:tcPr>
+            <w:tcW w:w="1417" w:type="dxa"/>
+            <w:vAlign w:val="center"/>
+          </w:tcPr>
+          <w:p>
+            <w:pPr>
+              <w:jc w:val="center"/>
+              <w:rPr>
+                <w:rFonts w:ascii="Calibri" w:hAnsi="Calibri" w:cs="Calibri"/>
+                <w:color w:val="000000"/>
+              </w:rPr>
+            </w:pPr>
+            <w:r>
+              <w:rPr>
+                <w:rFonts w:ascii="Calibri" w:hAnsi="Calibri" w:cs="Calibri"/>
+                <w:color w:val="000000"/>
+              </w:rPr>
+              <w:t>GASOLINA</w:t>
+            </w:r>
+          </w:p>
+        </w:tc>
+        <w:tc>
+          <w:tcPr>
+            <w:tcW w:w="1134" w:type="dxa"/>
+            <w:vAlign w:val="center"/>
+          </w:tcPr>
+          <w:p>
+            <w:pPr>
+              <w:jc w:val="center"/>
+              <w:rPr>
+                <w:rFonts w:ascii="Calibri" w:hAnsi="Calibri" w:cs="Calibri"/>
+                <w:color w:val="000000"/>
+              </w:rPr>
+            </w:pPr>
+            <w:r>
+              <w:rPr>
+                <w:rFonts w:ascii="Calibri" w:hAnsi="Calibri" w:cs="Calibri"/>
+                <w:color w:val="000000"/>
+              </w:rPr>
+              <w:t>Azul</w:t>
+            </w:r>
+          </w:p>
+        </w:tc>
+        <w:tc>
+          <w:tcPr>
+            <w:tcW w:w="993" w:type="dxa"/>
+            <w:vAlign w:val="center"/>
+          </w:tcPr>
+          <w:p>
+            <w:pPr>
+              <w:jc w:val="center"/>
+              <w:rPr>
+                <w:rFonts w:ascii="Calibri" w:hAnsi="Calibri" w:cs="Calibri"/>
+                <w:color w:val="000000"/>
+              </w:rPr>
+            </w:pPr>
+            <w:r>
+              <w:rPr>
+                <w:rFonts w:ascii="Calibri" w:hAnsi="Calibri" w:cs="Calibri"/>
+                <w:color w:val="000000"/>
+              </w:rPr>
+              <w:t>250cc</w:t>
+            </w:r>
+          </w:p>
+        </w:tc>
+        <w:tc>
+          <w:tcPr>
+            <w:tcW w:w="1114" w:type="dxa"/>
+            <w:vAlign w:val="center"/>
+          </w:tcPr>
+          <w:p>
+            <w:pPr>
+              <w:jc w:val="center"/>
+              <w:rPr>
+                <w:rFonts w:ascii="Calibri" w:hAnsi="Calibri" w:cs="Calibri"/>
+                <w:color w:val="000000"/>
+              </w:rPr>
+            </w:pPr>
+            <w:r>
+              <w:rPr>
+                <w:rFonts w:ascii="Calibri" w:hAnsi="Calibri" w:cs="Calibri"/>
+                <w:color w:val="000000"/>
+              </w:rPr>
+              <w:t>008</w:t>
+            </w:r>
+          </w:p>
+        </w:tc>
+      </w:tr>
+      <w:tr>
+        <w:trPr>
+          <w:trHeight w:val="227"/>
+        </w:trPr>
+        <w:tc>
+          <w:tcPr>
+            <w:tcW w:w="573" w:type="dxa"/>
+            <w:vAlign w:val="center"/>
+          </w:tcPr>
+          <w:p>
+            <w:pPr>
+              <w:jc w:val="center"/>
+              <w:rPr>
+                <w:rFonts w:ascii="Calibri" w:hAnsi="Calibri" w:cs="Calibri"/>
+                <w:color w:val="000000"/>
+              </w:rPr>
+            </w:pPr>
+            <w:proofErr w:type="gramStart"/>
+            <w:r>
+              <w:rPr>
+                <w:rFonts w:ascii="Calibri" w:hAnsi="Calibri" w:cs="Calibri"/>
+                <w:color w:val="000000"/>
+              </w:rPr>
+              <w:t>6</w:t>
+            </w:r>
+            <w:proofErr w:type="gramEnd"/>
+          </w:p>
+        </w:tc>
+        <w:tc>
+          <w:tcPr>
+            <w:tcW w:w="845" w:type="dxa"/>
+            <w:vAlign w:val="center"/>
+          </w:tcPr>
+          <w:p>
+            <w:pPr>
+              <w:jc w:val="center"/>
+              <w:rPr>
+                <w:rFonts w:ascii="Calibri" w:hAnsi="Calibri" w:cs="Calibri"/>
+                <w:color w:val="000000"/>
+              </w:rPr>
+            </w:pPr>
+            <w:r>
+              <w:rPr>
+                <w:rFonts w:ascii="Calibri" w:hAnsi="Calibri" w:cs="Calibri"/>
+                <w:color w:val="000000"/>
+              </w:rPr>
+              <w:t>2003/2004</w:t>
+            </w:r>
+          </w:p>
+        </w:tc>
+        <w:tc>
+          <w:tcPr>
+            <w:tcW w:w="1560" w:type="dxa"/>
+            <w:vAlign w:val="center"/>
+          </w:tcPr>
+          <w:p>
+            <w:pPr>
+              <w:jc w:val="center"/>
+              <w:rPr>
+                <w:rFonts w:ascii="Calibri" w:hAnsi="Calibri" w:cs="Calibri"/>
+                <w:color w:val="000000"/>
+              </w:rPr>
+            </w:pPr>
+            <w:r>
+              <w:rPr>
+                <w:rFonts w:ascii="Calibri" w:hAnsi="Calibri" w:cs="Calibri"/>
+                <w:color w:val="000000"/>
+              </w:rPr>
+              <w:t>AUTOMATICO</w:t>
+            </w:r>
+          </w:p>
+        </w:tc>
+        <w:tc>
+          <w:tcPr>
+            <w:tcW w:w="2287" w:type="dxa"/>
+            <w:vAlign w:val="center"/>
+          </w:tcPr>
+          <w:p>
+            <w:pPr>
+              <w:jc w:val="center"/>
+              <w:rPr>
+                <w:rFonts w:ascii="Calibri" w:hAnsi="Calibri" w:cs="Calibri"/>
+                <w:color w:val="000000"/>
+              </w:rPr>
+            </w:pPr>
+            <w:r>
+              <w:rPr>
+                <w:rFonts w:ascii="Calibri" w:hAnsi="Calibri" w:cs="Calibri"/>
+                <w:color w:val="000000"/>
+              </w:rPr>
+              <w:t>LJCPCBLCX11000237</w:t>
+            </w:r>
+          </w:p>
+        </w:tc>
+        <w:tc>
+          <w:tcPr>
+            <w:tcW w:w="1417" w:type="dxa"/>
+            <w:vAlign w:val="center"/>
+          </w:tcPr>
+          <w:p>
+            <w:pPr>
+              <w:jc w:val="center"/>
+              <w:rPr>
+                <w:rFonts w:ascii="Calibri" w:hAnsi="Calibri" w:cs="Calibri"/>
+                <w:color w:val="000000"/>
+              </w:rPr>
+            </w:pPr>
+            <w:r>
+              <w:rPr>
+                <w:rFonts w:ascii="Calibri" w:hAnsi="Calibri" w:cs="Calibri"/>
+                <w:color w:val="000000"/>
+              </w:rPr>
+              <w:t>GASOLINA</w:t>
+            </w:r>
+          </w:p>
+        </w:tc>
+        <w:tc>
+          <w:tcPr>
+            <w:tcW w:w="1134" w:type="dxa"/>
+            <w:vAlign w:val="center"/>
+          </w:tcPr>
+          <w:p>
+            <w:pPr>
+              <w:jc w:val="center"/>
+              <w:rPr>
+                <w:rFonts w:ascii="Calibri" w:hAnsi="Calibri" w:cs="Calibri"/>
+                <w:color w:val="000000"/>
+              </w:rPr>
+            </w:pPr>
+            <w:r>
+              <w:rPr>
+                <w:rFonts w:ascii="Calibri" w:hAnsi="Calibri" w:cs="Calibri"/>
+                <w:color w:val="000000"/>
+              </w:rPr>
+              <w:t>Preto</w:t>
+            </w:r>
+          </w:p>
+        </w:tc>
+        <w:tc>
+          <w:tcPr>
+            <w:tcW w:w="993" w:type="dxa"/>
+            <w:vAlign w:val="center"/>
+          </w:tcPr>
+          <w:p>
+            <w:pPr>
+              <w:jc w:val="center"/>
+              <w:rPr>
+                <w:rFonts w:ascii="Calibri" w:hAnsi="Calibri" w:cs="Calibri"/>
+                <w:color w:val="000000"/>
+              </w:rPr>
+            </w:pPr>
+            <w:proofErr w:type="gramStart"/>
+            <w:r>
+              <w:rPr>
+                <w:rFonts w:ascii="Calibri" w:hAnsi="Calibri" w:cs="Calibri"/>
+                <w:color w:val="000000"/>
+              </w:rPr>
+              <w:t>1955cm</w:t>
+            </w:r>
+            <w:proofErr w:type="gramEnd"/>
+          </w:p>
+        </w:tc>
+        <w:tc>
+          <w:tcPr>
+            <w:tcW w:w="1114" w:type="dxa"/>
+            <w:vAlign w:val="center"/>
+          </w:tcPr>
+          <w:p>
+            <w:pPr>
+              <w:jc w:val="center"/>
+              <w:rPr>
+                <w:rFonts w:ascii="Calibri" w:hAnsi="Calibri" w:cs="Calibri"/>
+                <w:color w:val="000000"/>
+              </w:rPr>
+            </w:pPr>
+            <w:r>
+              <w:rPr>
+                <w:rFonts w:ascii="Calibri" w:hAnsi="Calibri" w:cs="Calibri"/>
+                <w:color w:val="000000"/>
+              </w:rPr>
+              <w:t>567</w:t>
+            </w:r>
+          </w:p>
+        </w:tc>
+      </w:tr>
+      <w:tr>
+        <w:trPr>
+          <w:trHeight w:val="227"/>
+        </w:trPr>
+        <w:tc>
+          <w:tcPr>
+            <w:tcW w:w="573" w:type="dxa"/>
+            <w:vAlign w:val="center"/>
+          </w:tcPr>
+          <w:p>
+            <w:pPr>
+              <w:jc w:val="center"/>
+              <w:rPr>
+                <w:rFonts w:ascii="Calibri" w:hAnsi="Calibri" w:cs="Calibri"/>
+                <w:color w:val="000000"/>
+              </w:rPr>
+            </w:pPr>
+            <w:proofErr w:type="gramStart"/>
+            <w:r>
+              <w:rPr>
+                <w:rFonts w:ascii="Calibri" w:hAnsi="Calibri" w:cs="Calibri"/>
+                <w:color w:val="000000"/>
+              </w:rPr>
+              <w:t>7</w:t>
+            </w:r>
+            <w:proofErr w:type="gramEnd"/>
+          </w:p>
+        </w:tc>
+        <w:tc>
+          <w:tcPr>
+            <w:tcW w:w="845" w:type="dxa"/>
+            <w:vAlign w:val="center"/>
+          </w:tcPr>
+          <w:p>
+            <w:pPr>
+              <w:jc w:val="center"/>
+              <w:rPr>
+                <w:rFonts w:ascii="Calibri" w:hAnsi="Calibri" w:cs="Calibri"/>
+                <w:color w:val="000000"/>
+              </w:rPr>
+            </w:pPr>
+            <w:r>
+              <w:rPr>
+                <w:rFonts w:ascii="Calibri" w:hAnsi="Calibri" w:cs="Calibri"/>
+                <w:color w:val="000000"/>
+              </w:rPr>
+              <w:t>2008/2009</w:t>
+            </w:r>
+          </w:p>
+        </w:tc>
+        <w:tc>
+          <w:tcPr>
+            <w:tcW w:w="1560" w:type="dxa"/>
+            <w:vAlign w:val="center"/>
+          </w:tcPr>
+          <w:p>
+            <w:pPr>
+              <w:jc w:val="center"/>
+              <w:rPr>
+                <w:rFonts w:ascii="Calibri" w:hAnsi="Calibri" w:cs="Calibri"/>
+                <w:color w:val="000000"/>
+              </w:rPr>
+            </w:pPr>
+            <w:r>
+              <w:rPr>
+                <w:rFonts w:ascii="Calibri" w:hAnsi="Calibri" w:cs="Calibri"/>
+                <w:color w:val="000000"/>
+              </w:rPr>
+              <w:t>MANUAL</w:t>
+            </w:r>
+          </w:p>
+        </w:tc>
+        <w:tc>
+          <w:tcPr>
+            <w:tcW w:w="2287" w:type="dxa"/>
+            <w:vAlign w:val="center"/>
+          </w:tcPr>
+          <w:p>
+            <w:pPr>
+              <w:jc w:val="center"/>
+              <w:rPr>
+                <w:rFonts w:ascii="Calibri" w:hAnsi="Calibri" w:cs="Calibri"/>
+                <w:color w:val="000000"/>
+              </w:rPr>
+            </w:pPr>
+            <w:r>
+              <w:rPr>
+                <w:rFonts w:ascii="Calibri" w:hAnsi="Calibri" w:cs="Calibri"/>
+                <w:color w:val="000000"/>
+              </w:rPr>
+              <w:t>LJCPCBLCX11000238</w:t>
+            </w:r>
+          </w:p>
+        </w:tc>
+        <w:tc>
+          <w:tcPr>
+            <w:tcW w:w="1417" w:type="dxa"/>
+            <w:vAlign w:val="center"/>
+          </w:tcPr>
+          <w:p>
+            <w:pPr>
+              <w:jc w:val="center"/>
+              <w:rPr>
+                <w:rFonts w:ascii="Calibri" w:hAnsi="Calibri" w:cs="Calibri"/>
+                <w:color w:val="000000"/>
+              </w:rPr>
+            </w:pPr>
+            <w:r>
+              <w:rPr>
+                <w:rFonts w:ascii="Calibri" w:hAnsi="Calibri" w:cs="Calibri"/>
+                <w:color w:val="000000"/>
+              </w:rPr>
+              <w:t>GASOLINA</w:t>
+            </w:r>
+          </w:p>
+        </w:tc>
+        <w:tc>
+          <w:tcPr>
+            <w:tcW w:w="1134" w:type="dxa"/>
+            <w:vAlign w:val="center"/>
+          </w:tcPr>
+          <w:p>
+            <w:pPr>
+              <w:jc w:val="center"/>
+              <w:rPr>
+                <w:rFonts w:ascii="Calibri" w:hAnsi="Calibri" w:cs="Calibri"/>
+                <w:color w:val="000000"/>
+              </w:rPr>
+            </w:pPr>
+            <w:r>
+              <w:rPr>
+                <w:rFonts w:ascii="Calibri" w:hAnsi="Calibri" w:cs="Calibri"/>
+                <w:color w:val="000000"/>
+              </w:rPr>
+              <w:t>Azul</w:t>
+            </w:r>
+          </w:p>
+        </w:tc>
+        <w:tc>
+          <w:tcPr>
+            <w:tcW w:w="993" w:type="dxa"/>
+            <w:vAlign w:val="center"/>
+          </w:tcPr>
+          <w:p>
+            <w:pPr>
+              <w:jc w:val="center"/>
+              <w:rPr>
+                <w:rFonts w:ascii="Calibri" w:hAnsi="Calibri" w:cs="Calibri"/>
+                <w:color w:val="000000"/>
+              </w:rPr>
+            </w:pPr>
+            <w:proofErr w:type="gramStart"/>
+            <w:r>
+              <w:rPr>
+                <w:rFonts w:ascii="Calibri" w:hAnsi="Calibri" w:cs="Calibri"/>
+                <w:color w:val="000000"/>
+              </w:rPr>
+              <w:t>1822cm</w:t>
+            </w:r>
+            <w:proofErr w:type="gramEnd"/>
+          </w:p>
+        </w:tc>
+        <w:tc>
+          <w:tcPr>
+            <w:tcW w:w="1114" w:type="dxa"/>
+            <w:vAlign w:val="center"/>
+          </w:tcPr>
+          <w:p>
+            <w:pPr>
+              <w:jc w:val="center"/>
+              <w:rPr>
+                <w:rFonts w:ascii="Calibri" w:hAnsi="Calibri" w:cs="Calibri"/>
+                <w:color w:val="000000"/>
+              </w:rPr>
+            </w:pPr>
+            <w:r>
+              <w:rPr>
+                <w:rFonts w:ascii="Calibri" w:hAnsi="Calibri" w:cs="Calibri"/>
+                <w:color w:val="000000"/>
+              </w:rPr>
+              <w:t>745</w:t>
+            </w:r>
+          </w:p>
+        </w:tc>
+      </w:tr>
+      <w:tr>
+        <w:trPr>
+          <w:trHeight w:val="227"/>
+        </w:trPr>
+        <w:tc>
+          <w:tcPr>
+            <w:tcW w:w="573" w:type="dxa"/>
+            <w:vAlign w:val="center"/>
+          </w:tcPr>
+          <w:p>
+            <w:pPr>
+              <w:jc w:val="center"/>
+              <w:rPr>
+                <w:rFonts w:ascii="Calibri" w:hAnsi="Calibri" w:cs="Calibri"/>
+                <w:color w:val="000000"/>
+              </w:rPr>
+            </w:pPr>
+            <w:proofErr w:type="gramStart"/>
+            <w:r>
+              <w:rPr>
+                <w:rFonts w:ascii="Calibri" w:hAnsi="Calibri" w:cs="Calibri"/>
+                <w:color w:val="000000"/>
+              </w:rPr>
+              <w:t>8</w:t>
+            </w:r>
+            <w:proofErr w:type="gramEnd"/>
+          </w:p>
+        </w:tc>
+        <w:tc>
+          <w:tcPr>
+            <w:tcW w:w="845" w:type="dxa"/>
+            <w:vAlign w:val="center"/>
+          </w:tcPr>
+          <w:p>
+            <w:pPr>
+              <w:jc w:val="center"/>
+              <w:rPr>
+                <w:rFonts w:ascii="Calibri" w:hAnsi="Calibri" w:cs="Calibri"/>
+                <w:color w:val="000000"/>
+              </w:rPr>
+            </w:pPr>
+            <w:r>
+              <w:rPr>
+                <w:rFonts w:ascii="Calibri" w:hAnsi="Calibri" w:cs="Calibri"/>
+                <w:color w:val="000000"/>
+              </w:rPr>
+              <w:t>2015/2016</w:t>
+            </w:r>
+          </w:p>
+        </w:tc>
+        <w:tc>
+          <w:tcPr>
+            <w:tcW w:w="1560" w:type="dxa"/>
+            <w:vAlign w:val="center"/>
+          </w:tcPr>
+          <w:p>
+            <w:pPr>
+              <w:jc w:val="center"/>
+              <w:rPr>
+                <w:rFonts w:ascii="Calibri" w:hAnsi="Calibri" w:cs="Calibri"/>
+                <w:color w:val="000000"/>
+              </w:rPr>
+            </w:pPr>
+            <w:r>
+              <w:rPr>
+                <w:rFonts w:ascii="Calibri" w:hAnsi="Calibri" w:cs="Calibri"/>
+                <w:color w:val="000000"/>
+              </w:rPr>
+              <w:t>MANUAL</w:t>
+            </w:r>
+          </w:p>
+        </w:tc>
+        <w:tc>
+          <w:tcPr>
+            <w:tcW w:w="2287" w:type="dxa"/>
+            <w:vAlign w:val="center"/>
+          </w:tcPr>
+          <w:p>
+            <w:pPr>
+              <w:jc w:val="center"/>
+              <w:rPr>
+                <w:rFonts w:ascii="Calibri" w:hAnsi="Calibri" w:cs="Calibri"/>
+                <w:color w:val="000000"/>
+              </w:rPr>
+            </w:pPr>
+            <w:r>
+              <w:rPr>
+                <w:rFonts w:ascii="Calibri" w:hAnsi="Calibri" w:cs="Calibri"/>
+                <w:color w:val="000000"/>
+              </w:rPr>
+              <w:t>LJCPCBLCX11000239</w:t>
+            </w:r>
+          </w:p>
+        </w:tc>
+        <w:tc>
+          <w:tcPr>
+            <w:tcW w:w="1417" w:type="dxa"/>
+            <w:vAlign w:val="center"/>
+          </w:tcPr>
+          <w:p>
+            <w:pPr>
+              <w:jc w:val="center"/>
+              <w:rPr>
+                <w:rFonts w:ascii="Calibri" w:hAnsi="Calibri" w:cs="Calibri"/>
+                <w:color w:val="000000"/>
+              </w:rPr>
+            </w:pPr>
+            <w:r>
+              <w:rPr>
+                <w:rFonts w:ascii="Calibri" w:hAnsi="Calibri" w:cs="Calibri"/>
+                <w:color w:val="000000"/>
+              </w:rPr>
+              <w:t>GASOLINA</w:t>
+            </w:r>
+          </w:p>
+        </w:tc>
+        <w:tc>
+          <w:tcPr>
+            <w:tcW w:w="1134" w:type="dxa"/>
+            <w:vAlign w:val="center"/>
+          </w:tcPr>
+          <w:p>
+            <w:pPr>
+              <w:jc w:val="center"/>
+              <w:rPr>
+                <w:rFonts w:ascii="Calibri" w:hAnsi="Calibri" w:cs="Calibri"/>
+                <w:color w:val="000000"/>
+              </w:rPr>
+            </w:pPr>
+            <w:r>
+              <w:rPr>
+                <w:rFonts w:ascii="Calibri" w:hAnsi="Calibri" w:cs="Calibri"/>
+                <w:color w:val="000000"/>
+              </w:rPr>
+              <w:t>Prata</w:t>
+            </w:r>
+          </w:p>
+        </w:tc>
+        <w:tc>
+          <w:tcPr>
+            <w:tcW w:w="993" w:type="dxa"/>
+            <w:vAlign w:val="center"/>
+          </w:tcPr>
+          <w:p>
+            <w:pPr>
+              <w:jc w:val="center"/>
+              <w:rPr>
+                <w:rFonts w:ascii="Calibri" w:hAnsi="Calibri" w:cs="Calibri"/>
+                <w:color w:val="000000"/>
+              </w:rPr>
+            </w:pPr>
+            <w:proofErr w:type="gramStart"/>
+            <w:r>
+              <w:rPr>
+                <w:rFonts w:ascii="Calibri" w:hAnsi="Calibri" w:cs="Calibri"/>
+                <w:color w:val="000000"/>
+              </w:rPr>
+              <w:t>1645cm</w:t>
+            </w:r>
+            <w:proofErr w:type="gramEnd"/>
+          </w:p>
+        </w:tc>
+        <w:tc>
+          <w:tcPr>
+            <w:tcW w:w="1114" w:type="dxa"/>
+            <w:vAlign w:val="center"/>
+          </w:tcPr>
+          <w:p>
+            <w:pPr>
+              <w:jc w:val="center"/>
+              <w:rPr>
+                <w:rFonts w:ascii="Calibri" w:hAnsi="Calibri" w:cs="Calibri"/>
+                <w:color w:val="000000"/>
+              </w:rPr>
+            </w:pPr>
+            <w:r>
+              <w:rPr>
+                <w:rFonts w:ascii="Calibri" w:hAnsi="Calibri" w:cs="Calibri"/>
+                <w:color w:val="000000"/>
+              </w:rPr>
+              <w:t>142</w:t>
+            </w:r>
+          </w:p>
+        </w:tc>
+      </w:tr>
+      <w:tr>
+        <w:trPr>
+          <w:trHeight w:val="227"/>
+        </w:trPr>
+        <w:tc>
+          <w:tcPr>
+            <w:tcW w:w="573" w:type="dxa"/>
+            <w:vAlign w:val="center"/>
+          </w:tcPr>
+          <w:p>
+            <w:pPr>
+              <w:jc w:val="center"/>
+              <w:rPr>
+                <w:rFonts w:ascii="Calibri" w:hAnsi="Calibri" w:cs="Calibri"/>
+                <w:color w:val="000000"/>
+              </w:rPr>
+            </w:pPr>
+            <w:proofErr w:type="gramStart"/>
+            <w:r>
+              <w:rPr>
+                <w:rFonts w:ascii="Calibri" w:hAnsi="Calibri" w:cs="Calibri"/>
+                <w:color w:val="000000"/>
+              </w:rPr>
+              <w:t>9</w:t>
+            </w:r>
+            <w:proofErr w:type="gramEnd"/>
+          </w:p>
+        </w:tc>
+        <w:tc>
+          <w:tcPr>
+            <w:tcW w:w="845" w:type="dxa"/>
+            <w:vAlign w:val="center"/>
+          </w:tcPr>
+          <w:p>
+            <w:pPr>
+              <w:jc w:val="center"/>
+              <w:rPr>
+                <w:rFonts w:ascii="Calibri" w:hAnsi="Calibri" w:cs="Calibri"/>
+                <w:color w:val="000000"/>
+              </w:rPr>
+            </w:pPr>
+            <w:r>
+              <w:rPr>
+                <w:rFonts w:ascii="Calibri" w:hAnsi="Calibri" w:cs="Calibri"/>
+                <w:color w:val="000000"/>
+              </w:rPr>
+              <w:t>2007/2008</w:t>
+            </w:r>
+          </w:p>
+        </w:tc>
+        <w:tc>
+          <w:tcPr>
+            <w:tcW w:w="1560" w:type="dxa"/>
+            <w:vAlign w:val="center"/>
+          </w:tcPr>
+          <w:p>
+            <w:pPr>
+              <w:jc w:val="center"/>
+              <w:rPr>
+                <w:rFonts w:ascii="Calibri" w:hAnsi="Calibri" w:cs="Calibri"/>
+                <w:color w:val="000000"/>
+              </w:rPr>
+            </w:pPr>
+            <w:r>
+              <w:rPr>
+                <w:rFonts w:ascii="Calibri" w:hAnsi="Calibri" w:cs="Calibri"/>
+                <w:color w:val="000000"/>
+              </w:rPr>
+              <w:t>AUTOMATICO</w:t>
+            </w:r>
+          </w:p>
+        </w:tc>
+        <w:tc>
+          <w:tcPr>
+            <w:tcW w:w="2287" w:type="dxa"/>
+            <w:vAlign w:val="center"/>
+          </w:tcPr>
+          <w:p>
+            <w:pPr>
+              <w:jc w:val="center"/>
+              <w:rPr>
+                <w:rFonts w:ascii="Calibri" w:hAnsi="Calibri" w:cs="Calibri"/>
+                <w:color w:val="000000"/>
+              </w:rPr>
+            </w:pPr>
+            <w:r>
+              <w:rPr>
+                <w:rFonts w:ascii="Calibri" w:hAnsi="Calibri" w:cs="Calibri"/>
+                <w:color w:val="000000"/>
+              </w:rPr>
+              <w:t>LJCPCBLCX11000240</w:t>
+            </w:r>
+          </w:p>
+        </w:tc>
+        <w:tc>
+          <w:tcPr>
+            <w:tcW w:w="1417" w:type="dxa"/>
+            <w:vAlign w:val="center"/>
+          </w:tcPr>
+          <w:p>
+            <w:pPr>
+              <w:jc w:val="center"/>
+              <w:rPr>
+                <w:rFonts w:ascii="Calibri" w:hAnsi="Calibri" w:cs="Calibri"/>
+                <w:color w:val="000000"/>
+              </w:rPr>
+            </w:pPr>
+            <w:r>
+              <w:rPr>
+                <w:rFonts w:ascii="Calibri" w:hAnsi="Calibri" w:cs="Calibri"/>
+                <w:color w:val="000000"/>
+              </w:rPr>
+              <w:t>GASOLINA</w:t>
+            </w:r>
+          </w:p>
+        </w:tc>
+        <w:tc>
+          <w:tcPr>
+            <w:tcW w:w="1134" w:type="dxa"/>
+            <w:vAlign w:val="center"/>
+          </w:tcPr>
+          <w:p>
+            <w:pPr>
+              <w:jc w:val="center"/>
+              <w:rPr>
+                <w:rFonts w:ascii="Calibri" w:hAnsi="Calibri" w:cs="Calibri"/>
+                <w:color w:val="000000"/>
+              </w:rPr>
+            </w:pPr>
+            <w:r>
+              <w:rPr>
+                <w:rFonts w:ascii="Calibri" w:hAnsi="Calibri" w:cs="Calibri"/>
+                <w:color w:val="000000"/>
+              </w:rPr>
+              <w:t>Preto</w:t>
+            </w:r>
+          </w:p>
+        </w:tc>
+        <w:tc>
+          <w:tcPr>
+            <w:tcW w:w="993" w:type="dxa"/>
+            <w:vAlign w:val="center"/>
+          </w:tcPr>
+          <w:p>
+            <w:pPr>
+              <w:jc w:val="center"/>
+              <w:rPr>
+                <w:rFonts w:ascii="Calibri" w:hAnsi="Calibri" w:cs="Calibri"/>
+                <w:color w:val="000000"/>
+              </w:rPr>
+            </w:pPr>
+            <w:proofErr w:type="gramStart"/>
+            <w:r>
+              <w:rPr>
+                <w:rFonts w:ascii="Calibri" w:hAnsi="Calibri" w:cs="Calibri"/>
+                <w:color w:val="000000"/>
+              </w:rPr>
+              <w:t>1591cm</w:t>
+            </w:r>
+            <w:proofErr w:type="gramEnd"/>
+          </w:p>
+        </w:tc>
+        <w:tc>
+          <w:tcPr>
+            <w:tcW w:w="1114" w:type="dxa"/>
+            <w:vAlign w:val="center"/>
+          </w:tcPr>
+          <w:p>
+            <w:pPr>
+              <w:jc w:val="center"/>
+              <w:rPr>
+                <w:rFonts w:ascii="Calibri" w:hAnsi="Calibri" w:cs="Calibri"/>
+                <w:color w:val="000000"/>
+              </w:rPr>
+            </w:pPr>
+            <w:r>
+              <w:rPr>
+                <w:rFonts w:ascii="Calibri" w:hAnsi="Calibri" w:cs="Calibri"/>
+                <w:color w:val="000000"/>
+              </w:rPr>
+              <w:t>333</w:t>
+            </w:r>
+          </w:p>
+        </w:tc>
+      </w:tr>
+      <w:tr>
+        <w:trPr>
+          <w:trHeight w:val="227"/>
+        </w:trPr>
+        <w:tc>
+          <w:tcPr>
+            <w:tcW w:w="573" w:type="dxa"/>
+            <w:vAlign w:val="center"/>
+          </w:tcPr>
+          <w:p>
+            <w:pPr>
+              <w:jc w:val="center"/>
+              <w:rPr>
+                <w:rFonts w:ascii="Calibri" w:hAnsi="Calibri" w:cs="Calibri"/>
+                <w:color w:val="000000"/>
+              </w:rPr>
+            </w:pPr>
+            <w:r>
+              <w:rPr>
+                <w:rFonts w:ascii="Calibri" w:hAnsi="Calibri" w:cs="Calibri"/>
+                <w:color w:val="000000"/>
+              </w:rPr>
+              <w:t>10</w:t>
+            </w:r>
+          </w:p>
+        </w:tc>
+        <w:tc>
+          <w:tcPr>
+            <w:tcW w:w="845" w:type="dxa"/>
+            <w:vAlign w:val="center"/>
+          </w:tcPr>
+          <w:p>
+            <w:pPr>
+              <w:jc w:val="center"/>
+              <w:rPr>
+                <w:rFonts w:ascii="Calibri" w:hAnsi="Calibri" w:cs="Calibri"/>
+                <w:color w:val="000000"/>
+              </w:rPr>
+            </w:pPr>
+            <w:r>
+              <w:rPr>
+                <w:rFonts w:ascii="Calibri" w:hAnsi="Calibri" w:cs="Calibri"/>
+                <w:color w:val="000000"/>
+              </w:rPr>
+              <w:t>2005/2006</w:t>
+            </w:r>
+          </w:p>
+        </w:tc>
+        <w:tc>
+          <w:tcPr>
+            <w:tcW w:w="1560" w:type="dxa"/>
+            <w:vAlign w:val="center"/>
+          </w:tcPr>
+          <w:p>
+            <w:pPr>
+              <w:jc w:val="center"/>
+              <w:rPr>
+                <w:rFonts w:ascii="Calibri" w:hAnsi="Calibri" w:cs="Calibri"/>
+                <w:color w:val="000000"/>
+              </w:rPr>
+            </w:pPr>
+            <w:r>
+              <w:rPr>
+                <w:rFonts w:ascii="Calibri" w:hAnsi="Calibri" w:cs="Calibri"/>
+                <w:color w:val="000000"/>
+              </w:rPr>
+              <w:t>AUTOMATICO</w:t>
+            </w:r>
+          </w:p>
+        </w:tc>
+        <w:tc>
+          <w:tcPr>
+            <w:tcW w:w="2287" w:type="dxa"/>
+            <w:vAlign w:val="center"/>
+          </w:tcPr>
+          <w:p>
+            <w:pPr>
+              <w:jc w:val="center"/>
+              <w:rPr>
+                <w:rFonts w:ascii="Calibri" w:hAnsi="Calibri" w:cs="Calibri"/>
+                <w:color w:val="000000"/>
+              </w:rPr>
+            </w:pPr>
+            <w:r>
+              <w:rPr>
+                <w:rFonts w:ascii="Calibri" w:hAnsi="Calibri" w:cs="Calibri"/>
+                <w:color w:val="000000"/>
+              </w:rPr>
+              <w:t>LJCPCBLCX11000241</w:t>
+            </w:r>
+          </w:p>
+        </w:tc>
+        <w:tc>
+          <w:tcPr>
+            <w:tcW w:w="1417" w:type="dxa"/>
+            <w:vAlign w:val="center"/>
+          </w:tcPr>
+          <w:p>
+            <w:pPr>
+              <w:jc w:val="center"/>
+              <w:rPr>
+                <w:rFonts w:ascii="Calibri" w:hAnsi="Calibri" w:cs="Calibri"/>
+                <w:color w:val="000000"/>
+              </w:rPr>
+            </w:pPr>
+            <w:r>
+              <w:rPr>
+                <w:rFonts w:ascii="Calibri" w:hAnsi="Calibri" w:cs="Calibri"/>
+                <w:color w:val="000000"/>
+              </w:rPr>
+              <w:t>GASOLINA</w:t>
+            </w:r>
+          </w:p>
+        </w:tc>
+        <w:tc>
+          <w:tcPr>
+            <w:tcW w:w="1134" w:type="dxa"/>
+            <w:vAlign w:val="center"/>
+          </w:tcPr>
+          <w:p>
+            <w:pPr>
+              <w:jc w:val="center"/>
+              <w:rPr>
+                <w:rFonts w:ascii="Calibri" w:hAnsi="Calibri" w:cs="Calibri"/>
+                <w:color w:val="000000"/>
+              </w:rPr>
+            </w:pPr>
+            <w:r>
+              <w:rPr>
+                <w:rFonts w:ascii="Calibri" w:hAnsi="Calibri" w:cs="Calibri"/>
+                <w:color w:val="000000"/>
+              </w:rPr>
+              <w:t>Cinza</w:t>
+            </w:r>
+          </w:p>
+        </w:tc>
+        <w:tc>
+          <w:tcPr>
+            <w:tcW w:w="993" w:type="dxa"/>
+            <w:vAlign w:val="center"/>
+          </w:tcPr>
+          <w:p>
+            <w:pPr>
+              <w:jc w:val="center"/>
+              <w:rPr>
+                <w:rFonts w:ascii="Calibri" w:hAnsi="Calibri" w:cs="Calibri"/>
+                <w:color w:val="000000"/>
+              </w:rPr>
+            </w:pPr>
+            <w:proofErr w:type="gramStart"/>
+            <w:r>
+              <w:rPr>
+                <w:rFonts w:ascii="Calibri" w:hAnsi="Calibri" w:cs="Calibri"/>
+                <w:color w:val="000000"/>
+              </w:rPr>
+              <w:t>1796cm</w:t>
+            </w:r>
+            <w:proofErr w:type="gramEnd"/>
+          </w:p>
+        </w:tc>
+        <w:tc>
+          <w:tcPr>
+            <w:tcW w:w="1114" w:type="dxa"/>
+            <w:vAlign w:val="center"/>
+          </w:tcPr>
+          <w:p>
+            <w:pPr>
+              <w:jc w:val="center"/>
+              <w:rPr>
+                <w:rFonts w:ascii="Calibri" w:hAnsi="Calibri" w:cs="Calibri"/>
+                <w:color w:val="000000"/>
+              </w:rPr>
+            </w:pPr>
+            <w:r>
+              <w:rPr>
+                <w:rFonts w:ascii="Calibri" w:hAnsi="Calibri" w:cs="Calibri"/>
+                <w:color w:val="000000"/>
+              </w:rPr>
+              <w:t>112</w:t>
+            </w:r>
+          </w:p>
+        </w:tc>
+      </w:tr>
+    </w:tbl>
+    <w:p>
+      <w:pPr>
+        <w:pStyle w:val="Estilo1"/>
+        <w:numPr>
+          <w:ilvl w:val="0"/>
+          <w:numId w:val="0"/>
+        </w:numPr>
+        <w:ind w:left="360"/>
+        <w:rPr>
+          <w:rStyle w:val="RefernciaSutil"/>
+          <w:b w:val="0"/>
+          <w:smallCaps w:val="0"/>
+          <w:color w:val="auto"/>
+        </w:rPr>
+      </w:pPr>
+    </w:p>
+    <w:tbl>
+      <w:tblPr>
+        <w:tblStyle w:val="Tabelacomgrade"/>
+        <w:tblW w:w="0" w:type="auto"/>
+        <w:tblInd w:w="-34" w:type="dxa"/>
+        <w:tblLayout w:type="fixed"/>
+        <w:tblLook w:val="04A0" w:firstRow="1" w:lastRow="0" w:firstColumn="1" w:lastColumn="0" w:noHBand="0" w:noVBand="1"/>
+      </w:tblPr>
+      <w:tblGrid>
+        <w:gridCol w:w="1702"/>
+        <w:gridCol w:w="1113"/>
+        <w:gridCol w:w="1276"/>
+        <w:gridCol w:w="850"/>
+        <w:gridCol w:w="992"/>
+        <w:gridCol w:w="851"/>
+        <w:gridCol w:w="1276"/>
+      </w:tblGrid>
+      <w:tr>
+        <w:tc>
+          <w:tcPr>
+            <w:tcW w:w="1702" w:type="dxa"/>
+            <w:shd w:val="clear" w:color="auto" w:fill="FFFF00"/>
+            <w:vAlign w:val="bottom"/>
+          </w:tcPr>
+          <w:p>
+            <w:pPr>
+              <w:rPr>
+                <w:rFonts w:ascii="Calibri" w:hAnsi="Calibri" w:cs="Calibri"/>
+                <w:color w:val="000000"/>
+              </w:rPr>
+            </w:pPr>
+            <w:proofErr w:type="spellStart"/>
+            <w:proofErr w:type="gramStart"/>
+            <w:r>
+              <w:rPr>
+                <w:rFonts w:ascii="Calibri" w:hAnsi="Calibri" w:cs="Calibri"/>
+                <w:color w:val="000000"/>
+              </w:rPr>
+              <w:t>kilometragem</w:t>
+            </w:r>
+            <w:proofErr w:type="spellEnd"/>
+            <w:proofErr w:type="gramEnd"/>
+          </w:p>
+        </w:tc>
+        <w:tc>
+          <w:tcPr>
+            <w:tcW w:w="1113" w:type="dxa"/>
+            <w:shd w:val="clear" w:color="auto" w:fill="FFFF00"/>
+            <w:vAlign w:val="bottom"/>
+          </w:tcPr>
+          <w:p>
+            <w:pPr>
+              <w:rPr>
+                <w:rFonts w:ascii="Calibri" w:hAnsi="Calibri" w:cs="Calibri"/>
+                <w:color w:val="000000"/>
+              </w:rPr>
+            </w:pPr>
+            <w:proofErr w:type="gramStart"/>
+            <w:r>
+              <w:rPr>
+                <w:rFonts w:ascii="Calibri" w:hAnsi="Calibri" w:cs="Calibri"/>
+                <w:color w:val="000000"/>
+              </w:rPr>
+              <w:t>marca</w:t>
+            </w:r>
+            <w:proofErr w:type="gramEnd"/>
+          </w:p>
+        </w:tc>
+        <w:tc>
+          <w:tcPr>
+            <w:tcW w:w="1276" w:type="dxa"/>
+            <w:shd w:val="clear" w:color="auto" w:fill="FFFF00"/>
+            <w:vAlign w:val="bottom"/>
+          </w:tcPr>
+          <w:p>
+            <w:pPr>
+              <w:rPr>
+                <w:rFonts w:ascii="Calibri" w:hAnsi="Calibri" w:cs="Calibri"/>
+                <w:color w:val="000000"/>
+              </w:rPr>
+            </w:pPr>
+            <w:proofErr w:type="gramStart"/>
+            <w:r>
+              <w:rPr>
+                <w:rFonts w:ascii="Calibri" w:hAnsi="Calibri" w:cs="Calibri"/>
+                <w:color w:val="000000"/>
+              </w:rPr>
+              <w:t>modelo</w:t>
+            </w:r>
+            <w:proofErr w:type="gramEnd"/>
+          </w:p>
+        </w:tc>
+        <w:tc>
+          <w:tcPr>
+            <w:tcW w:w="850" w:type="dxa"/>
+            <w:shd w:val="clear" w:color="auto" w:fill="FFFF00"/>
+            <w:vAlign w:val="bottom"/>
+          </w:tcPr>
+          <w:p>
+            <w:pPr>
+              <w:rPr>
+                <w:rFonts w:ascii="Calibri" w:hAnsi="Calibri" w:cs="Calibri"/>
+                <w:color w:val="000000"/>
+              </w:rPr>
+            </w:pPr>
+            <w:proofErr w:type="gramStart"/>
+            <w:r>
+              <w:rPr>
+                <w:rFonts w:ascii="Calibri" w:hAnsi="Calibri" w:cs="Calibri"/>
+                <w:color w:val="000000"/>
+              </w:rPr>
+              <w:t>num</w:t>
+            </w:r>
+            <w:proofErr w:type="gramEnd"/>
+          </w:p>
+          <w:p>
+            <w:pPr>
+              <w:rPr>
+                <w:rFonts w:ascii="Calibri" w:hAnsi="Calibri" w:cs="Calibri"/>
+                <w:color w:val="000000"/>
+              </w:rPr>
+            </w:pPr>
+            <w:r>
+              <w:rPr>
+                <w:rFonts w:ascii="Calibri" w:hAnsi="Calibri" w:cs="Calibri"/>
+                <w:color w:val="000000"/>
+              </w:rPr>
+              <w:t>Portas</w:t>
+            </w:r>
+          </w:p>
+        </w:tc>
+        <w:tc>
+          <w:tcPr>
+            <w:tcW w:w="992" w:type="dxa"/>
+            <w:shd w:val="clear" w:color="auto" w:fill="FFFF00"/>
+            <w:vAlign w:val="bottom"/>
+          </w:tcPr>
+          <w:p>
+            <w:pPr>
+              <w:rPr>
+                <w:rFonts w:ascii="Calibri" w:hAnsi="Calibri" w:cs="Calibri"/>
+                <w:color w:val="000000"/>
+              </w:rPr>
+            </w:pPr>
+            <w:proofErr w:type="spellStart"/>
+            <w:proofErr w:type="gramStart"/>
+            <w:r>
+              <w:rPr>
+                <w:rFonts w:ascii="Calibri" w:hAnsi="Calibri" w:cs="Calibri"/>
+                <w:color w:val="000000"/>
+              </w:rPr>
+              <w:t>preco</w:t>
+            </w:r>
+            <w:proofErr w:type="spellEnd"/>
+            <w:proofErr w:type="gramEnd"/>
+          </w:p>
+        </w:tc>
+        <w:tc>
+          <w:tcPr>
+            <w:tcW w:w="851" w:type="dxa"/>
+            <w:shd w:val="clear" w:color="auto" w:fill="FFFF00"/>
+            <w:vAlign w:val="bottom"/>
+          </w:tcPr>
+          <w:p>
+            <w:pPr>
+              <w:rPr>
+                <w:rFonts w:ascii="Calibri" w:hAnsi="Calibri" w:cs="Calibri"/>
+                <w:color w:val="000000"/>
+              </w:rPr>
+            </w:pPr>
+            <w:proofErr w:type="gramStart"/>
+            <w:r>
+              <w:rPr>
+                <w:rFonts w:ascii="Calibri" w:hAnsi="Calibri" w:cs="Calibri"/>
+                <w:color w:val="000000"/>
+              </w:rPr>
+              <w:t>tipo</w:t>
+            </w:r>
+            <w:proofErr w:type="gramEnd"/>
+          </w:p>
+        </w:tc>
+        <w:tc>
+          <w:tcPr>
+            <w:tcW w:w="1276" w:type="dxa"/>
+            <w:shd w:val="clear" w:color="auto" w:fill="FFFF00"/>
+            <w:vAlign w:val="bottom"/>
+          </w:tcPr>
+          <w:p>
+            <w:pPr>
+              <w:rPr>
+                <w:rFonts w:ascii="Calibri" w:hAnsi="Calibri" w:cs="Calibri"/>
+                <w:color w:val="000000"/>
+              </w:rPr>
+            </w:pPr>
+            <w:proofErr w:type="gramStart"/>
+            <w:r>
+              <w:rPr>
+                <w:rFonts w:ascii="Calibri" w:hAnsi="Calibri" w:cs="Calibri"/>
+                <w:color w:val="000000"/>
+              </w:rPr>
+              <w:t>versão</w:t>
+            </w:r>
+            <w:proofErr w:type="gramEnd"/>
+          </w:p>
+        </w:tc>
+      </w:tr>
+      <w:tr>
+        <w:tc>
+          <w:tcPr>
+            <w:tcW w:w="1702" w:type="dxa"/>
+            <w:vAlign w:val="bottom"/>
+          </w:tcPr>
+          <w:p>
+            <w:pPr>
+              <w:jc w:val="right"/>
+              <w:rPr>
+                <w:rFonts w:ascii="Calibri" w:hAnsi="Calibri" w:cs="Calibri"/>
+                <w:color w:val="000000"/>
+              </w:rPr>
+            </w:pPr>
+            <w:r>
+              <w:rPr>
+                <w:rFonts w:ascii="Calibri" w:hAnsi="Calibri" w:cs="Calibri"/>
+                <w:color w:val="000000"/>
+              </w:rPr>
+              <w:t>89068</w:t>
+            </w:r>
+          </w:p>
+        </w:tc>
+        <w:tc>
+          <w:tcPr>
+            <w:tcW w:w="1113" w:type="dxa"/>
+            <w:vAlign w:val="bottom"/>
+          </w:tcPr>
+          <w:p>
+            <w:pPr>
+              <w:rPr>
+                <w:rFonts w:ascii="Calibri" w:hAnsi="Calibri" w:cs="Calibri"/>
+                <w:color w:val="000000"/>
+              </w:rPr>
+            </w:pPr>
+            <w:r>
+              <w:rPr>
+                <w:rFonts w:ascii="Calibri" w:hAnsi="Calibri" w:cs="Calibri"/>
+                <w:color w:val="000000"/>
+              </w:rPr>
+              <w:t>HONDA</w:t>
+            </w:r>
+          </w:p>
+        </w:tc>
+        <w:tc>
+          <w:tcPr>
+            <w:tcW w:w="1276" w:type="dxa"/>
+            <w:vAlign w:val="bottom"/>
+          </w:tcPr>
+          <w:p>
+            <w:pPr>
+              <w:rPr>
+                <w:rFonts w:ascii="Calibri" w:hAnsi="Calibri" w:cs="Calibri"/>
+                <w:color w:val="000000"/>
+              </w:rPr>
+            </w:pPr>
+            <w:r>
+              <w:rPr>
+                <w:rFonts w:ascii="Calibri" w:hAnsi="Calibri" w:cs="Calibri"/>
+                <w:color w:val="000000"/>
+              </w:rPr>
+              <w:t>NX400</w:t>
+            </w:r>
+          </w:p>
+        </w:tc>
+        <w:tc>
+          <w:tcPr>
+            <w:tcW w:w="850" w:type="dxa"/>
+            <w:vAlign w:val="bottom"/>
+          </w:tcPr>
+          <w:p>
+            <w:pPr>
+              <w:rPr>
+                <w:rFonts w:ascii="Calibri" w:hAnsi="Calibri" w:cs="Calibri"/>
+                <w:color w:val="000000"/>
+              </w:rPr>
+            </w:pPr>
+            <w:r>
+              <w:rPr>
+                <w:rFonts w:ascii="Calibri" w:hAnsi="Calibri" w:cs="Calibri"/>
+                <w:color w:val="000000"/>
+              </w:rPr>
+              <w:t>NULL</w:t>
+            </w:r>
+          </w:p>
+        </w:tc>
+        <w:tc>
+          <w:tcPr>
+            <w:tcW w:w="992" w:type="dxa"/>
+            <w:vAlign w:val="bottom"/>
+          </w:tcPr>
+          <w:p>
+            <w:pPr>
+              <w:rPr>
+                <w:rFonts w:ascii="Calibri" w:hAnsi="Calibri" w:cs="Calibri"/>
+                <w:color w:val="000000"/>
+              </w:rPr>
+            </w:pPr>
+            <w:r>
+              <w:rPr>
+                <w:rFonts w:ascii="Calibri" w:hAnsi="Calibri" w:cs="Calibri"/>
+                <w:color w:val="000000"/>
+              </w:rPr>
+              <w:t>8000.00</w:t>
+            </w:r>
+          </w:p>
+        </w:tc>
+        <w:tc>
+          <w:tcPr>
+            <w:tcW w:w="851" w:type="dxa"/>
+            <w:vAlign w:val="bottom"/>
+          </w:tcPr>
+          <w:p>
+            <w:pPr>
+              <w:rPr>
+                <w:rFonts w:ascii="Calibri" w:hAnsi="Calibri" w:cs="Calibri"/>
+                <w:color w:val="000000"/>
+              </w:rPr>
+            </w:pPr>
+            <w:r>
+              <w:rPr>
+                <w:rFonts w:ascii="Calibri" w:hAnsi="Calibri" w:cs="Calibri"/>
+                <w:color w:val="000000"/>
+              </w:rPr>
+              <w:t>MOTO</w:t>
+            </w:r>
+          </w:p>
+        </w:tc>
+        <w:tc>
+          <w:tcPr>
+            <w:tcW w:w="1276" w:type="dxa"/>
+            <w:vAlign w:val="bottom"/>
+          </w:tcPr>
+          <w:p>
+            <w:pPr>
+              <w:rPr>
+                <w:rFonts w:ascii="Calibri" w:hAnsi="Calibri" w:cs="Calibri"/>
+                <w:color w:val="000000"/>
+              </w:rPr>
+            </w:pPr>
+            <w:r>
+              <w:rPr>
+                <w:rFonts w:ascii="Calibri" w:hAnsi="Calibri" w:cs="Calibri"/>
+                <w:color w:val="000000"/>
+              </w:rPr>
+              <w:t>SPORT</w:t>
+            </w:r>
+          </w:p>
+        </w:tc>
+      </w:tr>
+      <w:tr>
+        <w:tc>
+          <w:tcPr>
+            <w:tcW w:w="1702" w:type="dxa"/>
+            <w:vAlign w:val="bottom"/>
+          </w:tcPr>
+          <w:p>
+            <w:pPr>
+              <w:jc w:val="right"/>
+              <w:rPr>
+                <w:rFonts w:ascii="Calibri" w:hAnsi="Calibri" w:cs="Calibri"/>
+                <w:color w:val="000000"/>
+              </w:rPr>
+            </w:pPr>
+            <w:r>
+              <w:rPr>
+                <w:rFonts w:ascii="Calibri" w:hAnsi="Calibri" w:cs="Calibri"/>
+                <w:color w:val="000000"/>
+              </w:rPr>
+              <w:t>50002</w:t>
+            </w:r>
+          </w:p>
+        </w:tc>
+        <w:tc>
+          <w:tcPr>
+            <w:tcW w:w="1113" w:type="dxa"/>
+            <w:vAlign w:val="bottom"/>
+          </w:tcPr>
+          <w:p>
+            <w:pPr>
+              <w:rPr>
+                <w:rFonts w:ascii="Calibri" w:hAnsi="Calibri" w:cs="Calibri"/>
+                <w:color w:val="000000"/>
+              </w:rPr>
+            </w:pPr>
+            <w:proofErr w:type="spellStart"/>
+            <w:r>
+              <w:rPr>
+                <w:rFonts w:ascii="Calibri" w:hAnsi="Calibri" w:cs="Calibri"/>
+                <w:color w:val="000000"/>
+              </w:rPr>
+              <w:t>Harley</w:t>
+            </w:r>
+            <w:proofErr w:type="spellEnd"/>
+            <w:r>
+              <w:rPr>
+                <w:rFonts w:ascii="Calibri" w:hAnsi="Calibri" w:cs="Calibri"/>
+                <w:color w:val="000000"/>
+              </w:rPr>
+              <w:t xml:space="preserve"> Davidson</w:t>
+            </w:r>
+          </w:p>
+        </w:tc>
+        <w:tc>
+          <w:tcPr>
+            <w:tcW w:w="1276" w:type="dxa"/>
+            <w:vAlign w:val="bottom"/>
+          </w:tcPr>
+          <w:p>
+            <w:pPr>
+              <w:rPr>
+                <w:rFonts w:ascii="Calibri" w:hAnsi="Calibri" w:cs="Calibri"/>
+                <w:color w:val="000000"/>
+              </w:rPr>
+            </w:pPr>
+            <w:r>
+              <w:rPr>
+                <w:rFonts w:ascii="Calibri" w:hAnsi="Calibri" w:cs="Calibri"/>
+                <w:color w:val="000000"/>
+              </w:rPr>
+              <w:t>Iron 883</w:t>
+            </w:r>
+          </w:p>
+        </w:tc>
+        <w:tc>
+          <w:tcPr>
+            <w:tcW w:w="850" w:type="dxa"/>
+            <w:vAlign w:val="bottom"/>
+          </w:tcPr>
+          <w:p>
+            <w:pPr>
+              <w:rPr>
+                <w:rFonts w:ascii="Calibri" w:hAnsi="Calibri" w:cs="Calibri"/>
+                <w:color w:val="000000"/>
+              </w:rPr>
+            </w:pPr>
+            <w:r>
+              <w:rPr>
+                <w:rFonts w:ascii="Calibri" w:hAnsi="Calibri" w:cs="Calibri"/>
+                <w:color w:val="000000"/>
+              </w:rPr>
+              <w:t>NULL</w:t>
+            </w:r>
+          </w:p>
+        </w:tc>
+        <w:tc>
+          <w:tcPr>
+            <w:tcW w:w="992" w:type="dxa"/>
+            <w:vAlign w:val="bottom"/>
+          </w:tcPr>
+          <w:p>
+            <w:pPr>
+              <w:rPr>
+                <w:rFonts w:ascii="Calibri" w:hAnsi="Calibri" w:cs="Calibri"/>
+                <w:color w:val="000000"/>
+              </w:rPr>
+            </w:pPr>
+            <w:r>
+              <w:rPr>
+                <w:rFonts w:ascii="Calibri" w:hAnsi="Calibri" w:cs="Calibri"/>
+                <w:color w:val="000000"/>
+              </w:rPr>
+              <w:t>27800.00</w:t>
+            </w:r>
+          </w:p>
+        </w:tc>
+        <w:tc>
+          <w:tcPr>
+            <w:tcW w:w="851" w:type="dxa"/>
+            <w:vAlign w:val="bottom"/>
+          </w:tcPr>
+          <w:p>
+            <w:pPr>
+              <w:rPr>
+                <w:rFonts w:ascii="Calibri" w:hAnsi="Calibri" w:cs="Calibri"/>
+                <w:color w:val="000000"/>
+              </w:rPr>
+            </w:pPr>
+            <w:r>
+              <w:rPr>
+                <w:rFonts w:ascii="Calibri" w:hAnsi="Calibri" w:cs="Calibri"/>
+                <w:color w:val="000000"/>
+              </w:rPr>
+              <w:t>MOTO</w:t>
+            </w:r>
+          </w:p>
+        </w:tc>
+        <w:tc>
+          <w:tcPr>
+            <w:tcW w:w="1276" w:type="dxa"/>
+            <w:vAlign w:val="bottom"/>
+          </w:tcPr>
+          <w:p>
+            <w:pPr>
+              <w:rPr>
+                <w:rFonts w:ascii="Calibri" w:hAnsi="Calibri" w:cs="Calibri"/>
+                <w:color w:val="000000"/>
+              </w:rPr>
+            </w:pPr>
+            <w:r>
+              <w:rPr>
+                <w:rFonts w:ascii="Calibri" w:hAnsi="Calibri" w:cs="Calibri"/>
+                <w:color w:val="000000"/>
+              </w:rPr>
+              <w:t>CUSTOM</w:t>
+            </w:r>
+          </w:p>
+        </w:tc>
+      </w:tr>
+      <w:tr>
+        <w:tc>
+          <w:tcPr>
+            <w:tcW w:w="1702" w:type="dxa"/>
+            <w:vAlign w:val="bottom"/>
+          </w:tcPr>
+          <w:p>
+            <w:pPr>
+              <w:jc w:val="right"/>
+              <w:rPr>
+                <w:rFonts w:ascii="Calibri" w:hAnsi="Calibri" w:cs="Calibri"/>
+                <w:color w:val="000000"/>
+              </w:rPr>
+            </w:pPr>
+            <w:proofErr w:type="gramStart"/>
+            <w:r>
+              <w:rPr>
+                <w:rFonts w:ascii="Calibri" w:hAnsi="Calibri" w:cs="Calibri"/>
+                <w:color w:val="000000"/>
+              </w:rPr>
+              <w:t>0</w:t>
+            </w:r>
+            <w:proofErr w:type="gramEnd"/>
+          </w:p>
+        </w:tc>
+        <w:tc>
+          <w:tcPr>
+            <w:tcW w:w="1113" w:type="dxa"/>
+            <w:vAlign w:val="bottom"/>
+          </w:tcPr>
+          <w:p>
+            <w:pPr>
+              <w:rPr>
+                <w:rFonts w:ascii="Calibri" w:hAnsi="Calibri" w:cs="Calibri"/>
+                <w:color w:val="000000"/>
+              </w:rPr>
+            </w:pPr>
+            <w:r>
+              <w:rPr>
+                <w:rFonts w:ascii="Calibri" w:hAnsi="Calibri" w:cs="Calibri"/>
+                <w:color w:val="000000"/>
+              </w:rPr>
+              <w:t>HONDA</w:t>
+            </w:r>
+          </w:p>
+        </w:tc>
+        <w:tc>
+          <w:tcPr>
+            <w:tcW w:w="1276" w:type="dxa"/>
+            <w:vAlign w:val="bottom"/>
+          </w:tcPr>
+          <w:p>
+            <w:pPr>
+              <w:rPr>
+                <w:rFonts w:ascii="Calibri" w:hAnsi="Calibri" w:cs="Calibri"/>
+                <w:color w:val="000000"/>
+              </w:rPr>
+            </w:pPr>
+            <w:r>
+              <w:rPr>
+                <w:rFonts w:ascii="Calibri" w:hAnsi="Calibri" w:cs="Calibri"/>
+                <w:color w:val="000000"/>
+              </w:rPr>
+              <w:t>PX</w:t>
+            </w:r>
+          </w:p>
+        </w:tc>
+        <w:tc>
+          <w:tcPr>
+            <w:tcW w:w="850" w:type="dxa"/>
+            <w:vAlign w:val="bottom"/>
+          </w:tcPr>
+          <w:p>
+            <w:pPr>
+              <w:rPr>
+                <w:rFonts w:ascii="Calibri" w:hAnsi="Calibri" w:cs="Calibri"/>
+                <w:color w:val="000000"/>
+              </w:rPr>
+            </w:pPr>
+            <w:r>
+              <w:rPr>
+                <w:rFonts w:ascii="Calibri" w:hAnsi="Calibri" w:cs="Calibri"/>
+                <w:color w:val="000000"/>
+              </w:rPr>
+              <w:t>NULL</w:t>
+            </w:r>
+          </w:p>
+        </w:tc>
+        <w:tc>
+          <w:tcPr>
+            <w:tcW w:w="992" w:type="dxa"/>
+            <w:vAlign w:val="bottom"/>
+          </w:tcPr>
+          <w:p>
+            <w:pPr>
+              <w:rPr>
+                <w:rFonts w:ascii="Calibri" w:hAnsi="Calibri" w:cs="Calibri"/>
+                <w:color w:val="000000"/>
+              </w:rPr>
+            </w:pPr>
+            <w:r>
+              <w:rPr>
+                <w:rFonts w:ascii="Calibri" w:hAnsi="Calibri" w:cs="Calibri"/>
+                <w:color w:val="000000"/>
+              </w:rPr>
+              <w:t>11490.00</w:t>
+            </w:r>
+          </w:p>
+        </w:tc>
+        <w:tc>
+          <w:tcPr>
+            <w:tcW w:w="851" w:type="dxa"/>
+            <w:vAlign w:val="bottom"/>
+          </w:tcPr>
+          <w:p>
+            <w:pPr>
+              <w:rPr>
+                <w:rFonts w:ascii="Calibri" w:hAnsi="Calibri" w:cs="Calibri"/>
+                <w:color w:val="000000"/>
+              </w:rPr>
+            </w:pPr>
+            <w:r>
+              <w:rPr>
+                <w:rFonts w:ascii="Calibri" w:hAnsi="Calibri" w:cs="Calibri"/>
+                <w:color w:val="000000"/>
+              </w:rPr>
+              <w:t>MOTO</w:t>
+            </w:r>
+          </w:p>
+        </w:tc>
+        <w:tc>
+          <w:tcPr>
+            <w:tcW w:w="1276" w:type="dxa"/>
+            <w:vAlign w:val="bottom"/>
+          </w:tcPr>
+          <w:p>
+            <w:pPr>
+              <w:rPr>
+                <w:rFonts w:ascii="Calibri" w:hAnsi="Calibri" w:cs="Calibri"/>
+                <w:color w:val="000000"/>
+              </w:rPr>
+            </w:pPr>
+            <w:r>
+              <w:rPr>
+                <w:rFonts w:ascii="Calibri" w:hAnsi="Calibri" w:cs="Calibri"/>
+                <w:color w:val="000000"/>
+              </w:rPr>
+              <w:t>SCOOTER</w:t>
+            </w:r>
+          </w:p>
+        </w:tc>
+      </w:tr>
+      <w:tr>
+        <w:tc>
+          <w:tcPr>
+            <w:tcW w:w="1702" w:type="dxa"/>
+            <w:vAlign w:val="bottom"/>
+          </w:tcPr>
+          <w:p>
+            <w:pPr>
+              <w:jc w:val="right"/>
+              <w:rPr>
+                <w:rFonts w:ascii="Calibri" w:hAnsi="Calibri" w:cs="Calibri"/>
+                <w:color w:val="000000"/>
+              </w:rPr>
+            </w:pPr>
+            <w:r>
+              <w:rPr>
+                <w:rFonts w:ascii="Calibri" w:hAnsi="Calibri" w:cs="Calibri"/>
+                <w:color w:val="000000"/>
+              </w:rPr>
+              <w:t>150726</w:t>
+            </w:r>
+          </w:p>
+        </w:tc>
+        <w:tc>
+          <w:tcPr>
+            <w:tcW w:w="1113" w:type="dxa"/>
+            <w:vAlign w:val="bottom"/>
+          </w:tcPr>
+          <w:p>
+            <w:pPr>
+              <w:rPr>
+                <w:rFonts w:ascii="Calibri" w:hAnsi="Calibri" w:cs="Calibri"/>
+                <w:color w:val="000000"/>
+              </w:rPr>
+            </w:pPr>
+            <w:r>
+              <w:rPr>
+                <w:rFonts w:ascii="Calibri" w:hAnsi="Calibri" w:cs="Calibri"/>
+                <w:color w:val="000000"/>
+              </w:rPr>
+              <w:t>HONDA</w:t>
+            </w:r>
+          </w:p>
+        </w:tc>
+        <w:tc>
+          <w:tcPr>
+            <w:tcW w:w="1276" w:type="dxa"/>
+            <w:vAlign w:val="bottom"/>
+          </w:tcPr>
+          <w:p>
+            <w:pPr>
+              <w:rPr>
+                <w:rFonts w:ascii="Calibri" w:hAnsi="Calibri" w:cs="Calibri"/>
+                <w:color w:val="000000"/>
+              </w:rPr>
+            </w:pPr>
+            <w:proofErr w:type="spellStart"/>
+            <w:r>
+              <w:rPr>
+                <w:rFonts w:ascii="Calibri" w:hAnsi="Calibri" w:cs="Calibri"/>
+                <w:color w:val="000000"/>
+              </w:rPr>
+              <w:t>Cbx</w:t>
+            </w:r>
+            <w:proofErr w:type="spellEnd"/>
+            <w:r>
+              <w:rPr>
+                <w:rFonts w:ascii="Calibri" w:hAnsi="Calibri" w:cs="Calibri"/>
+                <w:color w:val="000000"/>
+              </w:rPr>
+              <w:t xml:space="preserve"> Twister 250</w:t>
+            </w:r>
+          </w:p>
+        </w:tc>
+        <w:tc>
+          <w:tcPr>
+            <w:tcW w:w="850" w:type="dxa"/>
+            <w:vAlign w:val="bottom"/>
+          </w:tcPr>
+          <w:p>
+            <w:pPr>
+              <w:rPr>
+                <w:rFonts w:ascii="Calibri" w:hAnsi="Calibri" w:cs="Calibri"/>
+                <w:color w:val="000000"/>
+              </w:rPr>
+            </w:pPr>
+            <w:r>
+              <w:rPr>
+                <w:rFonts w:ascii="Calibri" w:hAnsi="Calibri" w:cs="Calibri"/>
+                <w:color w:val="000000"/>
+              </w:rPr>
+              <w:t>NULL</w:t>
+            </w:r>
+          </w:p>
+        </w:tc>
+        <w:tc>
+          <w:tcPr>
+            <w:tcW w:w="992" w:type="dxa"/>
+            <w:vAlign w:val="bottom"/>
+          </w:tcPr>
+          <w:p>
+            <w:pPr>
+              <w:rPr>
+                <w:rFonts w:ascii="Calibri" w:hAnsi="Calibri" w:cs="Calibri"/>
+                <w:color w:val="000000"/>
+              </w:rPr>
+            </w:pPr>
+            <w:r>
+              <w:rPr>
+                <w:rFonts w:ascii="Calibri" w:hAnsi="Calibri" w:cs="Calibri"/>
+                <w:color w:val="000000"/>
+              </w:rPr>
+              <w:t>5799.99</w:t>
+            </w:r>
+          </w:p>
+        </w:tc>
+        <w:tc>
+          <w:tcPr>
+            <w:tcW w:w="851" w:type="dxa"/>
+            <w:vAlign w:val="bottom"/>
+          </w:tcPr>
+          <w:p>
+            <w:pPr>
+              <w:rPr>
+                <w:rFonts w:ascii="Calibri" w:hAnsi="Calibri" w:cs="Calibri"/>
+                <w:color w:val="000000"/>
+              </w:rPr>
+            </w:pPr>
+            <w:r>
+              <w:rPr>
+                <w:rFonts w:ascii="Calibri" w:hAnsi="Calibri" w:cs="Calibri"/>
+                <w:color w:val="000000"/>
+              </w:rPr>
+              <w:t>MOTO</w:t>
+            </w:r>
+          </w:p>
+        </w:tc>
+        <w:tc>
+          <w:tcPr>
+            <w:tcW w:w="1276" w:type="dxa"/>
+            <w:vAlign w:val="bottom"/>
+          </w:tcPr>
+          <w:p>
+            <w:pPr>
+              <w:rPr>
+                <w:rFonts w:ascii="Calibri" w:hAnsi="Calibri" w:cs="Calibri"/>
+                <w:color w:val="000000"/>
+              </w:rPr>
+            </w:pPr>
+            <w:r>
+              <w:rPr>
+                <w:rFonts w:ascii="Calibri" w:hAnsi="Calibri" w:cs="Calibri"/>
+                <w:color w:val="000000"/>
+              </w:rPr>
+              <w:t>NULL</w:t>
+            </w:r>
+          </w:p>
+        </w:tc>
+      </w:tr>
+      <w:tr>
+        <w:tc>
+          <w:tcPr>
+            <w:tcW w:w="1702" w:type="dxa"/>
+            <w:vAlign w:val="bottom"/>
+          </w:tcPr>
+          <w:p>
+            <w:pPr>
+              <w:jc w:val="right"/>
+              <w:rPr>
+                <w:rFonts w:ascii="Calibri" w:hAnsi="Calibri" w:cs="Calibri"/>
+                <w:color w:val="000000"/>
+              </w:rPr>
+            </w:pPr>
+            <w:r>
+              <w:rPr>
+                <w:rFonts w:ascii="Calibri" w:hAnsi="Calibri" w:cs="Calibri"/>
+                <w:color w:val="000000"/>
+              </w:rPr>
+              <w:t>275098</w:t>
+            </w:r>
+          </w:p>
+        </w:tc>
+        <w:tc>
+          <w:tcPr>
+            <w:tcW w:w="1113" w:type="dxa"/>
+            <w:vAlign w:val="bottom"/>
+          </w:tcPr>
+          <w:p>
+            <w:pPr>
+              <w:rPr>
+                <w:rFonts w:ascii="Calibri" w:hAnsi="Calibri" w:cs="Calibri"/>
+                <w:color w:val="000000"/>
+              </w:rPr>
+            </w:pPr>
+            <w:r>
+              <w:rPr>
+                <w:rFonts w:ascii="Calibri" w:hAnsi="Calibri" w:cs="Calibri"/>
+                <w:color w:val="000000"/>
+              </w:rPr>
+              <w:t>YAMAHA</w:t>
+            </w:r>
+          </w:p>
+        </w:tc>
+        <w:tc>
+          <w:tcPr>
+            <w:tcW w:w="1276" w:type="dxa"/>
+            <w:vAlign w:val="bottom"/>
+          </w:tcPr>
+          <w:p>
+            <w:pPr>
+              <w:rPr>
+                <w:rFonts w:ascii="Calibri" w:hAnsi="Calibri" w:cs="Calibri"/>
+                <w:color w:val="000000"/>
+              </w:rPr>
+            </w:pPr>
+            <w:r>
+              <w:rPr>
+                <w:rFonts w:ascii="Calibri" w:hAnsi="Calibri" w:cs="Calibri"/>
+                <w:color w:val="000000"/>
+              </w:rPr>
+              <w:t>XTZ 250 Lander</w:t>
+            </w:r>
+          </w:p>
+        </w:tc>
+        <w:tc>
+          <w:tcPr>
+            <w:tcW w:w="850" w:type="dxa"/>
+            <w:vAlign w:val="bottom"/>
+          </w:tcPr>
+          <w:p>
+            <w:pPr>
+              <w:rPr>
+                <w:rFonts w:ascii="Calibri" w:hAnsi="Calibri" w:cs="Calibri"/>
+                <w:color w:val="000000"/>
+              </w:rPr>
+            </w:pPr>
+            <w:r>
+              <w:rPr>
+                <w:rFonts w:ascii="Calibri" w:hAnsi="Calibri" w:cs="Calibri"/>
+                <w:color w:val="000000"/>
+              </w:rPr>
+              <w:t>NULL</w:t>
+            </w:r>
+          </w:p>
+        </w:tc>
+        <w:tc>
+          <w:tcPr>
+            <w:tcW w:w="992" w:type="dxa"/>
+            <w:vAlign w:val="bottom"/>
+          </w:tcPr>
+          <w:p>
+            <w:pPr>
+              <w:rPr>
+                <w:rFonts w:ascii="Calibri" w:hAnsi="Calibri" w:cs="Calibri"/>
+                <w:color w:val="000000"/>
+              </w:rPr>
+            </w:pPr>
+            <w:r>
+              <w:rPr>
+                <w:rFonts w:ascii="Calibri" w:hAnsi="Calibri" w:cs="Calibri"/>
+                <w:color w:val="000000"/>
+              </w:rPr>
+              <w:t>8000.00</w:t>
+            </w:r>
+          </w:p>
+        </w:tc>
+        <w:tc>
+          <w:tcPr>
+            <w:tcW w:w="851" w:type="dxa"/>
+            <w:vAlign w:val="bottom"/>
+          </w:tcPr>
+          <w:p>
+            <w:pPr>
+              <w:rPr>
+                <w:rFonts w:ascii="Calibri" w:hAnsi="Calibri" w:cs="Calibri"/>
+                <w:color w:val="000000"/>
+              </w:rPr>
+            </w:pPr>
+            <w:r>
+              <w:rPr>
+                <w:rFonts w:ascii="Calibri" w:hAnsi="Calibri" w:cs="Calibri"/>
+                <w:color w:val="000000"/>
+              </w:rPr>
+              <w:t>MOTO</w:t>
+            </w:r>
+          </w:p>
+        </w:tc>
+        <w:tc>
+          <w:tcPr>
+            <w:tcW w:w="1276" w:type="dxa"/>
+            <w:vAlign w:val="bottom"/>
+          </w:tcPr>
+          <w:p>
+            <w:pPr>
+              <w:rPr>
+                <w:rFonts w:ascii="Calibri" w:hAnsi="Calibri" w:cs="Calibri"/>
+                <w:color w:val="000000"/>
+              </w:rPr>
+            </w:pPr>
+            <w:r>
+              <w:rPr>
+                <w:rFonts w:ascii="Calibri" w:hAnsi="Calibri" w:cs="Calibri"/>
+                <w:color w:val="000000"/>
+              </w:rPr>
+              <w:t>LANDER</w:t>
+            </w:r>
+          </w:p>
+        </w:tc>
+      </w:tr>
+      <w:tr>
+        <w:tc>
+          <w:tcPr>
+            <w:tcW w:w="1702" w:type="dxa"/>
+            <w:vAlign w:val="bottom"/>
+          </w:tcPr>
+          <w:p>
+            <w:pPr>
+              <w:jc w:val="right"/>
+              <w:rPr>
+                <w:rFonts w:ascii="Calibri" w:hAnsi="Calibri" w:cs="Calibri"/>
+                <w:color w:val="000000"/>
+              </w:rPr>
+            </w:pPr>
+            <w:r>
+              <w:rPr>
+                <w:rFonts w:ascii="Calibri" w:hAnsi="Calibri" w:cs="Calibri"/>
+                <w:color w:val="000000"/>
+              </w:rPr>
+              <w:t>67854</w:t>
+            </w:r>
+          </w:p>
+        </w:tc>
+        <w:tc>
+          <w:tcPr>
+            <w:tcW w:w="1113" w:type="dxa"/>
+            <w:vAlign w:val="bottom"/>
+          </w:tcPr>
+          <w:p>
+            <w:pPr>
+              <w:rPr>
+                <w:rFonts w:ascii="Calibri" w:hAnsi="Calibri" w:cs="Calibri"/>
+                <w:color w:val="000000"/>
+              </w:rPr>
+            </w:pPr>
+            <w:r>
+              <w:rPr>
+                <w:rFonts w:ascii="Calibri" w:hAnsi="Calibri" w:cs="Calibri"/>
+                <w:color w:val="000000"/>
+              </w:rPr>
+              <w:t xml:space="preserve"> Fiat</w:t>
+            </w:r>
+          </w:p>
+        </w:tc>
+        <w:tc>
+          <w:tcPr>
+            <w:tcW w:w="1276" w:type="dxa"/>
+            <w:vAlign w:val="bottom"/>
+          </w:tcPr>
+          <w:p>
+            <w:pPr>
+              <w:rPr>
+                <w:rFonts w:ascii="Calibri" w:hAnsi="Calibri" w:cs="Calibri"/>
+                <w:color w:val="000000"/>
+              </w:rPr>
+            </w:pPr>
+            <w:r>
+              <w:rPr>
+                <w:rFonts w:ascii="Calibri" w:hAnsi="Calibri" w:cs="Calibri"/>
+                <w:color w:val="000000"/>
+              </w:rPr>
+              <w:t>Siena</w:t>
+            </w:r>
+          </w:p>
+        </w:tc>
+        <w:tc>
+          <w:tcPr>
+            <w:tcW w:w="850" w:type="dxa"/>
+            <w:vAlign w:val="bottom"/>
+          </w:tcPr>
+          <w:p>
+            <w:pPr>
+              <w:jc w:val="right"/>
+              <w:rPr>
+                <w:rFonts w:ascii="Calibri" w:hAnsi="Calibri" w:cs="Calibri"/>
+                <w:color w:val="000000"/>
+              </w:rPr>
+            </w:pPr>
+            <w:proofErr w:type="gramStart"/>
+            <w:r>
+              <w:rPr>
+                <w:rFonts w:ascii="Calibri" w:hAnsi="Calibri" w:cs="Calibri"/>
+                <w:color w:val="000000"/>
+              </w:rPr>
+              <w:t>4</w:t>
+            </w:r>
+            <w:proofErr w:type="gramEnd"/>
+          </w:p>
+        </w:tc>
+        <w:tc>
+          <w:tcPr>
+            <w:tcW w:w="992" w:type="dxa"/>
+            <w:vAlign w:val="bottom"/>
+          </w:tcPr>
+          <w:p>
+            <w:pPr>
+              <w:rPr>
+                <w:rFonts w:ascii="Calibri" w:hAnsi="Calibri" w:cs="Calibri"/>
+                <w:color w:val="000000"/>
+              </w:rPr>
+            </w:pPr>
+            <w:r>
+              <w:rPr>
+                <w:rFonts w:ascii="Calibri" w:hAnsi="Calibri" w:cs="Calibri"/>
+                <w:color w:val="000000"/>
+              </w:rPr>
+              <w:t>1900.00</w:t>
+            </w:r>
+          </w:p>
+        </w:tc>
+        <w:tc>
+          <w:tcPr>
+            <w:tcW w:w="851" w:type="dxa"/>
+            <w:vAlign w:val="bottom"/>
+          </w:tcPr>
+          <w:p>
+            <w:pPr>
+              <w:rPr>
+                <w:rFonts w:ascii="Calibri" w:hAnsi="Calibri" w:cs="Calibri"/>
+                <w:color w:val="000000"/>
+              </w:rPr>
+            </w:pPr>
+            <w:r>
+              <w:rPr>
+                <w:rFonts w:ascii="Calibri" w:hAnsi="Calibri" w:cs="Calibri"/>
+                <w:color w:val="000000"/>
+              </w:rPr>
+              <w:t>CARRO</w:t>
+            </w:r>
+          </w:p>
+        </w:tc>
+        <w:tc>
+          <w:tcPr>
+            <w:tcW w:w="1276" w:type="dxa"/>
+            <w:vAlign w:val="bottom"/>
+          </w:tcPr>
+          <w:p>
+            <w:pPr>
+              <w:rPr>
+                <w:rFonts w:ascii="Calibri" w:hAnsi="Calibri" w:cs="Calibri"/>
+                <w:color w:val="000000"/>
+              </w:rPr>
+            </w:pPr>
+            <w:proofErr w:type="spellStart"/>
+            <w:r>
+              <w:rPr>
+                <w:rFonts w:ascii="Calibri" w:hAnsi="Calibri" w:cs="Calibri"/>
+                <w:color w:val="000000"/>
+              </w:rPr>
+              <w:t>Attractive</w:t>
+            </w:r>
+            <w:proofErr w:type="spellEnd"/>
+          </w:p>
+        </w:tc>
+      </w:tr>
+      <w:tr>
+        <w:tc>
+          <w:tcPr>
+            <w:tcW w:w="1702" w:type="dxa"/>
+            <w:vAlign w:val="bottom"/>
+          </w:tcPr>
+          <w:p>
+            <w:pPr>
+              <w:jc w:val="right"/>
+              <w:rPr>
+                <w:rFonts w:ascii="Calibri" w:hAnsi="Calibri" w:cs="Calibri"/>
+                <w:color w:val="000000"/>
+              </w:rPr>
+            </w:pPr>
+            <w:bookmarkStart w:id="9" w:name="_GoBack"/>
+            <w:bookmarkEnd w:id="9"/>
+            <w:r>
+              <w:rPr>
+                <w:rFonts w:ascii="Calibri" w:hAnsi="Calibri" w:cs="Calibri"/>
+                <w:color w:val="000000"/>
+              </w:rPr>
+              <w:t>76853</w:t>
+            </w:r>
+          </w:p>
+        </w:tc>
+        <w:tc>
+          <w:tcPr>
+            <w:tcW w:w="1113" w:type="dxa"/>
+            <w:vAlign w:val="bottom"/>
+          </w:tcPr>
+          <w:p>
+            <w:pPr>
+              <w:rPr>
+                <w:rFonts w:ascii="Calibri" w:hAnsi="Calibri" w:cs="Calibri"/>
+                <w:color w:val="000000"/>
+              </w:rPr>
+            </w:pPr>
+            <w:r>
+              <w:rPr>
+                <w:rFonts w:ascii="Calibri" w:hAnsi="Calibri" w:cs="Calibri"/>
+                <w:color w:val="000000"/>
+              </w:rPr>
+              <w:t>General Motors</w:t>
+            </w:r>
+          </w:p>
+        </w:tc>
+        <w:tc>
+          <w:tcPr>
+            <w:tcW w:w="1276" w:type="dxa"/>
+            <w:vAlign w:val="bottom"/>
+          </w:tcPr>
+          <w:p>
+            <w:pPr>
+              <w:rPr>
+                <w:rFonts w:ascii="Calibri" w:hAnsi="Calibri" w:cs="Calibri"/>
+                <w:color w:val="000000"/>
+              </w:rPr>
+            </w:pPr>
+            <w:r>
+              <w:rPr>
+                <w:rFonts w:ascii="Calibri" w:hAnsi="Calibri" w:cs="Calibri"/>
+                <w:color w:val="000000"/>
+              </w:rPr>
+              <w:t>Celta</w:t>
+            </w:r>
+          </w:p>
+        </w:tc>
+        <w:tc>
+          <w:tcPr>
+            <w:tcW w:w="850" w:type="dxa"/>
+            <w:vAlign w:val="bottom"/>
+          </w:tcPr>
+          <w:p>
+            <w:pPr>
+              <w:jc w:val="right"/>
+              <w:rPr>
+                <w:rFonts w:ascii="Calibri" w:hAnsi="Calibri" w:cs="Calibri"/>
+                <w:color w:val="000000"/>
+              </w:rPr>
+            </w:pPr>
+            <w:proofErr w:type="gramStart"/>
+            <w:r>
+              <w:rPr>
+                <w:rFonts w:ascii="Calibri" w:hAnsi="Calibri" w:cs="Calibri"/>
+                <w:color w:val="000000"/>
+              </w:rPr>
+              <w:t>4</w:t>
+            </w:r>
+            <w:proofErr w:type="gramEnd"/>
+          </w:p>
+        </w:tc>
+        <w:tc>
+          <w:tcPr>
+            <w:tcW w:w="992" w:type="dxa"/>
+            <w:vAlign w:val="bottom"/>
+          </w:tcPr>
+          <w:p>
+            <w:pPr>
+              <w:rPr>
+                <w:rFonts w:ascii="Calibri" w:hAnsi="Calibri" w:cs="Calibri"/>
+                <w:color w:val="000000"/>
+              </w:rPr>
+            </w:pPr>
+            <w:r>
+              <w:rPr>
+                <w:rFonts w:ascii="Calibri" w:hAnsi="Calibri" w:cs="Calibri"/>
+                <w:color w:val="000000"/>
+              </w:rPr>
+              <w:t>23800.00</w:t>
+            </w:r>
+          </w:p>
+        </w:tc>
+        <w:tc>
+          <w:tcPr>
+            <w:tcW w:w="851" w:type="dxa"/>
+            <w:vAlign w:val="bottom"/>
+          </w:tcPr>
+          <w:p>
+            <w:pPr>
+              <w:rPr>
+                <w:rFonts w:ascii="Calibri" w:hAnsi="Calibri" w:cs="Calibri"/>
+                <w:color w:val="000000"/>
+              </w:rPr>
+            </w:pPr>
+            <w:r>
+              <w:rPr>
+                <w:rFonts w:ascii="Calibri" w:hAnsi="Calibri" w:cs="Calibri"/>
+                <w:color w:val="000000"/>
+              </w:rPr>
+              <w:t>CARRO</w:t>
+            </w:r>
+          </w:p>
+        </w:tc>
+        <w:tc>
+          <w:tcPr>
+            <w:tcW w:w="1276" w:type="dxa"/>
+            <w:vAlign w:val="bottom"/>
+          </w:tcPr>
+          <w:p>
+            <w:pPr>
+              <w:rPr>
+                <w:rFonts w:ascii="Calibri" w:hAnsi="Calibri" w:cs="Calibri"/>
+                <w:color w:val="000000"/>
+              </w:rPr>
+            </w:pPr>
+            <w:r>
+              <w:rPr>
+                <w:rFonts w:ascii="Calibri" w:hAnsi="Calibri" w:cs="Calibri"/>
+                <w:color w:val="000000"/>
+              </w:rPr>
+              <w:t xml:space="preserve"> LS</w:t>
+            </w:r>
+          </w:p>
+        </w:tc>
+      </w:tr>
+      <w:tr>
+        <w:tc>
+          <w:tcPr>
+            <w:tcW w:w="1702" w:type="dxa"/>
+            <w:vAlign w:val="bottom"/>
+          </w:tcPr>
+          <w:p>
+            <w:pPr>
+              <w:jc w:val="right"/>
+              <w:rPr>
+                <w:rFonts w:ascii="Calibri" w:hAnsi="Calibri" w:cs="Calibri"/>
+                <w:color w:val="000000"/>
+              </w:rPr>
+            </w:pPr>
+            <w:r>
+              <w:rPr>
+                <w:rFonts w:ascii="Calibri" w:hAnsi="Calibri" w:cs="Calibri"/>
+                <w:color w:val="000000"/>
+              </w:rPr>
+              <w:t>56748</w:t>
+            </w:r>
+          </w:p>
+        </w:tc>
+        <w:tc>
+          <w:tcPr>
+            <w:tcW w:w="1113" w:type="dxa"/>
+            <w:vAlign w:val="bottom"/>
+          </w:tcPr>
+          <w:p>
+            <w:pPr>
+              <w:rPr>
+                <w:rFonts w:ascii="Calibri" w:hAnsi="Calibri" w:cs="Calibri"/>
+                <w:color w:val="000000"/>
+              </w:rPr>
+            </w:pPr>
+            <w:r>
+              <w:rPr>
+                <w:rFonts w:ascii="Calibri" w:hAnsi="Calibri" w:cs="Calibri"/>
+                <w:color w:val="000000"/>
+              </w:rPr>
+              <w:t>Volkswagen</w:t>
+            </w:r>
+          </w:p>
+        </w:tc>
+        <w:tc>
+          <w:tcPr>
+            <w:tcW w:w="1276" w:type="dxa"/>
+            <w:vAlign w:val="bottom"/>
+          </w:tcPr>
+          <w:p>
+            <w:pPr>
+              <w:rPr>
+                <w:rFonts w:ascii="Calibri" w:hAnsi="Calibri" w:cs="Calibri"/>
+                <w:color w:val="000000"/>
+              </w:rPr>
+            </w:pPr>
+            <w:r>
+              <w:rPr>
+                <w:rFonts w:ascii="Calibri" w:hAnsi="Calibri" w:cs="Calibri"/>
+                <w:color w:val="000000"/>
+              </w:rPr>
+              <w:t>Voyage</w:t>
+            </w:r>
+          </w:p>
+        </w:tc>
+        <w:tc>
+          <w:tcPr>
+            <w:tcW w:w="850" w:type="dxa"/>
+            <w:vAlign w:val="bottom"/>
+          </w:tcPr>
+          <w:p>
+            <w:pPr>
+              <w:jc w:val="right"/>
+              <w:rPr>
+                <w:rFonts w:ascii="Calibri" w:hAnsi="Calibri" w:cs="Calibri"/>
+                <w:color w:val="000000"/>
+              </w:rPr>
+            </w:pPr>
+            <w:proofErr w:type="gramStart"/>
+            <w:r>
+              <w:rPr>
+                <w:rFonts w:ascii="Calibri" w:hAnsi="Calibri" w:cs="Calibri"/>
+                <w:color w:val="000000"/>
+              </w:rPr>
+              <w:t>2</w:t>
+            </w:r>
+            <w:proofErr w:type="gramEnd"/>
+          </w:p>
+        </w:tc>
+        <w:tc>
+          <w:tcPr>
+            <w:tcW w:w="992" w:type="dxa"/>
+            <w:vAlign w:val="bottom"/>
+          </w:tcPr>
+          <w:p>
+            <w:pPr>
+              <w:rPr>
+                <w:rFonts w:ascii="Calibri" w:hAnsi="Calibri" w:cs="Calibri"/>
+                <w:color w:val="000000"/>
+              </w:rPr>
+            </w:pPr>
+            <w:r>
+              <w:rPr>
+                <w:rFonts w:ascii="Calibri" w:hAnsi="Calibri" w:cs="Calibri"/>
+                <w:color w:val="000000"/>
+              </w:rPr>
+              <w:t>11322.00</w:t>
+            </w:r>
+          </w:p>
+        </w:tc>
+        <w:tc>
+          <w:tcPr>
+            <w:tcW w:w="851" w:type="dxa"/>
+            <w:vAlign w:val="bottom"/>
+          </w:tcPr>
+          <w:p>
+            <w:pPr>
+              <w:rPr>
+                <w:rFonts w:ascii="Calibri" w:hAnsi="Calibri" w:cs="Calibri"/>
+                <w:color w:val="000000"/>
+              </w:rPr>
+            </w:pPr>
+            <w:r>
+              <w:rPr>
+                <w:rFonts w:ascii="Calibri" w:hAnsi="Calibri" w:cs="Calibri"/>
+                <w:color w:val="000000"/>
+              </w:rPr>
+              <w:t>CARRO</w:t>
+            </w:r>
+          </w:p>
+        </w:tc>
+        <w:tc>
+          <w:tcPr>
+            <w:tcW w:w="1276" w:type="dxa"/>
+            <w:vAlign w:val="bottom"/>
+          </w:tcPr>
+          <w:p>
+            <w:pPr>
+              <w:rPr>
+                <w:rFonts w:ascii="Calibri" w:hAnsi="Calibri" w:cs="Calibri"/>
+                <w:color w:val="000000"/>
+              </w:rPr>
+            </w:pPr>
+            <w:proofErr w:type="spellStart"/>
+            <w:r>
+              <w:rPr>
+                <w:rFonts w:ascii="Calibri" w:hAnsi="Calibri" w:cs="Calibri"/>
+                <w:color w:val="000000"/>
+              </w:rPr>
+              <w:t>Highline</w:t>
+            </w:r>
+            <w:proofErr w:type="spellEnd"/>
+          </w:p>
+        </w:tc>
+      </w:tr>
+      <w:tr>
+        <w:tc>
+          <w:tcPr>
+            <w:tcW w:w="1702" w:type="dxa"/>
+            <w:vAlign w:val="bottom"/>
+          </w:tcPr>
+          <w:p>
+            <w:pPr>
+              <w:jc w:val="right"/>
+              <w:rPr>
+                <w:rFonts w:ascii="Calibri" w:hAnsi="Calibri" w:cs="Calibri"/>
+                <w:color w:val="000000"/>
+              </w:rPr>
+            </w:pPr>
+            <w:proofErr w:type="gramStart"/>
+            <w:r>
+              <w:rPr>
+                <w:rFonts w:ascii="Calibri" w:hAnsi="Calibri" w:cs="Calibri"/>
+                <w:color w:val="000000"/>
+              </w:rPr>
+              <w:t>0</w:t>
+            </w:r>
+            <w:proofErr w:type="gramEnd"/>
+          </w:p>
+        </w:tc>
+        <w:tc>
+          <w:tcPr>
+            <w:tcW w:w="1113" w:type="dxa"/>
+            <w:vAlign w:val="bottom"/>
+          </w:tcPr>
+          <w:p>
+            <w:pPr>
+              <w:rPr>
+                <w:rFonts w:ascii="Calibri" w:hAnsi="Calibri" w:cs="Calibri"/>
+                <w:color w:val="000000"/>
+              </w:rPr>
+            </w:pPr>
+            <w:r>
+              <w:rPr>
+                <w:rFonts w:ascii="Calibri" w:hAnsi="Calibri" w:cs="Calibri"/>
+                <w:color w:val="000000"/>
+              </w:rPr>
+              <w:t>Hyundai</w:t>
+            </w:r>
+          </w:p>
+        </w:tc>
+        <w:tc>
+          <w:tcPr>
+            <w:tcW w:w="1276" w:type="dxa"/>
+            <w:vAlign w:val="bottom"/>
+          </w:tcPr>
+          <w:p>
+            <w:pPr>
+              <w:rPr>
+                <w:rFonts w:ascii="Calibri" w:hAnsi="Calibri" w:cs="Calibri"/>
+                <w:color w:val="000000"/>
+              </w:rPr>
+            </w:pPr>
+            <w:r>
+              <w:rPr>
+                <w:rFonts w:ascii="Calibri" w:hAnsi="Calibri" w:cs="Calibri"/>
+                <w:color w:val="000000"/>
+              </w:rPr>
+              <w:t>HB20</w:t>
+            </w:r>
+          </w:p>
+        </w:tc>
+        <w:tc>
+          <w:tcPr>
+            <w:tcW w:w="850" w:type="dxa"/>
+            <w:vAlign w:val="bottom"/>
+          </w:tcPr>
+          <w:p>
+            <w:pPr>
+              <w:jc w:val="right"/>
+              <w:rPr>
+                <w:rFonts w:ascii="Calibri" w:hAnsi="Calibri" w:cs="Calibri"/>
+                <w:color w:val="000000"/>
+              </w:rPr>
+            </w:pPr>
+            <w:proofErr w:type="gramStart"/>
+            <w:r>
+              <w:rPr>
+                <w:rFonts w:ascii="Calibri" w:hAnsi="Calibri" w:cs="Calibri"/>
+                <w:color w:val="000000"/>
+              </w:rPr>
+              <w:t>4</w:t>
+            </w:r>
+            <w:proofErr w:type="gramEnd"/>
+          </w:p>
+        </w:tc>
+        <w:tc>
+          <w:tcPr>
+            <w:tcW w:w="992" w:type="dxa"/>
+            <w:vAlign w:val="bottom"/>
+          </w:tcPr>
+          <w:p>
+            <w:pPr>
+              <w:rPr>
+                <w:rFonts w:ascii="Calibri" w:hAnsi="Calibri" w:cs="Calibri"/>
+                <w:color w:val="000000"/>
+              </w:rPr>
+            </w:pPr>
+            <w:r>
+              <w:rPr>
+                <w:rFonts w:ascii="Calibri" w:hAnsi="Calibri" w:cs="Calibri"/>
+                <w:color w:val="000000"/>
+              </w:rPr>
+              <w:t>50079.99</w:t>
+            </w:r>
+          </w:p>
+        </w:tc>
+        <w:tc>
+          <w:tcPr>
+            <w:tcW w:w="851" w:type="dxa"/>
+            <w:vAlign w:val="bottom"/>
+          </w:tcPr>
+          <w:p>
+            <w:pPr>
+              <w:rPr>
+                <w:rFonts w:ascii="Calibri" w:hAnsi="Calibri" w:cs="Calibri"/>
+                <w:color w:val="000000"/>
+              </w:rPr>
+            </w:pPr>
+            <w:r>
+              <w:rPr>
+                <w:rFonts w:ascii="Calibri" w:hAnsi="Calibri" w:cs="Calibri"/>
+                <w:color w:val="000000"/>
+              </w:rPr>
+              <w:t>CARRO</w:t>
+            </w:r>
+          </w:p>
+        </w:tc>
+        <w:tc>
+          <w:tcPr>
+            <w:tcW w:w="1276" w:type="dxa"/>
+            <w:vAlign w:val="bottom"/>
+          </w:tcPr>
+          <w:p>
+            <w:pPr>
+              <w:rPr>
+                <w:rFonts w:ascii="Calibri" w:hAnsi="Calibri" w:cs="Calibri"/>
+                <w:color w:val="000000"/>
+              </w:rPr>
+            </w:pPr>
+            <w:r>
+              <w:rPr>
+                <w:rFonts w:ascii="Calibri" w:hAnsi="Calibri" w:cs="Calibri"/>
+                <w:color w:val="000000"/>
+              </w:rPr>
+              <w:t>R-</w:t>
+            </w:r>
+            <w:proofErr w:type="spellStart"/>
+            <w:r>
+              <w:rPr>
+                <w:rFonts w:ascii="Calibri" w:hAnsi="Calibri" w:cs="Calibri"/>
+                <w:color w:val="000000"/>
+              </w:rPr>
+              <w:t>Spec</w:t>
+            </w:r>
+            <w:proofErr w:type="spellEnd"/>
+          </w:p>
+        </w:tc>
+      </w:tr>
+      <w:tr>
+        <w:tc>
+          <w:tcPr>
+            <w:tcW w:w="1702" w:type="dxa"/>
+            <w:vAlign w:val="bottom"/>
+          </w:tcPr>
+          <w:p>
+            <w:pPr>
+              <w:jc w:val="right"/>
+              <w:rPr>
+                <w:rFonts w:ascii="Calibri" w:hAnsi="Calibri" w:cs="Calibri"/>
+                <w:color w:val="000000"/>
+              </w:rPr>
+            </w:pPr>
+            <w:r>
+              <w:rPr>
+                <w:rFonts w:ascii="Calibri" w:hAnsi="Calibri" w:cs="Calibri"/>
+                <w:color w:val="000000"/>
+              </w:rPr>
+              <w:t>23412</w:t>
+            </w:r>
+          </w:p>
+        </w:tc>
+        <w:tc>
+          <w:tcPr>
+            <w:tcW w:w="1113" w:type="dxa"/>
+            <w:vAlign w:val="bottom"/>
+          </w:tcPr>
+          <w:p>
+            <w:pPr>
+              <w:rPr>
+                <w:rFonts w:ascii="Calibri" w:hAnsi="Calibri" w:cs="Calibri"/>
+                <w:color w:val="000000"/>
+              </w:rPr>
+            </w:pPr>
+            <w:r>
+              <w:rPr>
+                <w:rFonts w:ascii="Calibri" w:hAnsi="Calibri" w:cs="Calibri"/>
+                <w:color w:val="000000"/>
+              </w:rPr>
+              <w:t>General Motors</w:t>
+            </w:r>
+          </w:p>
+        </w:tc>
+        <w:tc>
+          <w:tcPr>
+            <w:tcW w:w="1276" w:type="dxa"/>
+            <w:vAlign w:val="bottom"/>
+          </w:tcPr>
+          <w:p>
+            <w:pPr>
+              <w:rPr>
+                <w:rFonts w:ascii="Calibri" w:hAnsi="Calibri" w:cs="Calibri"/>
+                <w:color w:val="000000"/>
+              </w:rPr>
+            </w:pPr>
+            <w:r>
+              <w:rPr>
+                <w:rFonts w:ascii="Calibri" w:hAnsi="Calibri" w:cs="Calibri"/>
+                <w:color w:val="000000"/>
+              </w:rPr>
+              <w:t>Corsa</w:t>
+            </w:r>
+          </w:p>
+        </w:tc>
+        <w:tc>
+          <w:tcPr>
+            <w:tcW w:w="850" w:type="dxa"/>
+            <w:vAlign w:val="bottom"/>
+          </w:tcPr>
+          <w:p>
+            <w:pPr>
+              <w:jc w:val="right"/>
+              <w:rPr>
+                <w:rFonts w:ascii="Calibri" w:hAnsi="Calibri" w:cs="Calibri"/>
+                <w:color w:val="000000"/>
+              </w:rPr>
+            </w:pPr>
+            <w:proofErr w:type="gramStart"/>
+            <w:r>
+              <w:rPr>
+                <w:rFonts w:ascii="Calibri" w:hAnsi="Calibri" w:cs="Calibri"/>
+                <w:color w:val="000000"/>
+              </w:rPr>
+              <w:t>4</w:t>
+            </w:r>
+            <w:proofErr w:type="gramEnd"/>
+          </w:p>
+        </w:tc>
+        <w:tc>
+          <w:tcPr>
+            <w:tcW w:w="992" w:type="dxa"/>
+            <w:vAlign w:val="bottom"/>
+          </w:tcPr>
+          <w:p>
+            <w:pPr>
+              <w:rPr>
+                <w:rFonts w:ascii="Calibri" w:hAnsi="Calibri" w:cs="Calibri"/>
+                <w:color w:val="000000"/>
+              </w:rPr>
+            </w:pPr>
+            <w:r>
+              <w:rPr>
+                <w:rFonts w:ascii="Calibri" w:hAnsi="Calibri" w:cs="Calibri"/>
+                <w:color w:val="000000"/>
+              </w:rPr>
+              <w:t>1200.00</w:t>
+            </w:r>
+          </w:p>
+        </w:tc>
+        <w:tc>
+          <w:tcPr>
+            <w:tcW w:w="851" w:type="dxa"/>
+            <w:vAlign w:val="bottom"/>
+          </w:tcPr>
+          <w:p>
+            <w:pPr>
+              <w:rPr>
+                <w:rFonts w:ascii="Calibri" w:hAnsi="Calibri" w:cs="Calibri"/>
+                <w:color w:val="000000"/>
+              </w:rPr>
+            </w:pPr>
+            <w:r>
+              <w:rPr>
+                <w:rFonts w:ascii="Calibri" w:hAnsi="Calibri" w:cs="Calibri"/>
+                <w:color w:val="000000"/>
+              </w:rPr>
+              <w:t>CARRO</w:t>
+            </w:r>
+          </w:p>
+        </w:tc>
+        <w:tc>
+          <w:tcPr>
+            <w:tcW w:w="1276" w:type="dxa"/>
+            <w:vAlign w:val="bottom"/>
+          </w:tcPr>
+          <w:p>
+            <w:pPr>
+              <w:rPr>
+                <w:rFonts w:ascii="Calibri" w:hAnsi="Calibri" w:cs="Calibri"/>
+                <w:color w:val="000000"/>
+              </w:rPr>
+            </w:pPr>
+            <w:proofErr w:type="gramStart"/>
+            <w:r>
+              <w:rPr>
+                <w:rFonts w:ascii="Calibri" w:hAnsi="Calibri" w:cs="Calibri"/>
+                <w:color w:val="000000"/>
+              </w:rPr>
+              <w:t>null</w:t>
+            </w:r>
+            <w:proofErr w:type="gramEnd"/>
+          </w:p>
+        </w:tc>
+      </w:tr>
+    </w:tbl>
+    <w:p>
+      <w:pPr>
+        <w:pStyle w:val="Estilo1"/>
+        <w:numPr>
+          <w:ilvl w:val="0"/>
+          <w:numId w:val="0"/>
+        </w:numPr>
+        <w:ind w:left="360"/>
+        <w:rPr>
+          <w:rStyle w:val="RefernciaSutil"/>
+          <w:b w:val="0"/>
+          <w:smallCaps w:val="0"/>
+          <w:color w:val="auto"/>
+        </w:rPr>
+      </w:pPr>
     </w:p>
     <w:p>
       <w:pPr>
@@ -24810,7 +28763,7 @@
           <w:szCs w:val="24"/>
         </w:rPr>
       </w:pPr>
-      <w:bookmarkStart w:id="10" w:name="_Toc468068909"/>
+      <w:bookmarkStart w:id="10" w:name="_Toc468102208"/>
       <w:r>
         <w:rPr>
           <w:rStyle w:val="RefernciaSutil"/>
@@ -24834,7 +28787,7 @@
           <w:color w:val="auto"/>
         </w:rPr>
       </w:pPr>
-      <w:bookmarkStart w:id="11" w:name="_Toc468068910"/>
+      <w:bookmarkStart w:id="11" w:name="_Toc468102209"/>
       <w:r>
         <w:rPr>
           <w:rStyle w:val="RefernciaSutil"/>
@@ -24854,7 +28807,7 @@
           <w:color w:val="auto"/>
         </w:rPr>
       </w:pPr>
-      <w:bookmarkStart w:id="12" w:name="_Toc468068911"/>
+      <w:bookmarkStart w:id="12" w:name="_Toc468102210"/>
       <w:r>
         <w:rPr>
           <w:rStyle w:val="RefernciaSutil"/>
@@ -24982,7 +28935,6 @@
         <w:docPartUnique/>
       </w:docPartObj>
     </w:sdtPr>
-    <w:sdtEndPr/>
     <w:sdtContent>
       <w:p>
         <w:pPr>
@@ -25002,7 +28954,7 @@
           <w:rPr>
             <w:noProof/>
           </w:rPr>
-          <w:t>12</w:t>
+          <w:t>13</w:t>
         </w:r>
         <w:r>
           <w:fldChar w:fldCharType="end"/>
@@ -27633,7 +31585,7 @@
   <a:extraClrSchemeLst/>
   <a:extLst>
     <a:ext uri="{05A4C25C-085E-4340-85A3-A5531E510DB2}">
-      <thm15:themeFamily xmlns="" xmlns:thm15="http://schemas.microsoft.com/office/thememl/2012/main" name="Office Theme" id="{62F939B6-93AF-4DB8-9C6B-D6C7DFDC589F}" vid="{4A3C46E8-61CC-4603-A589-7422A47A8E4A}"/>
+      <thm15:themeFamily xmlns:thm15="http://schemas.microsoft.com/office/thememl/2012/main" xmlns="" name="Office Theme" id="{62F939B6-93AF-4DB8-9C6B-D6C7DFDC589F}" vid="{4A3C46E8-61CC-4603-A589-7422A47A8E4A}"/>
     </a:ext>
   </a:extLst>
 </a:theme>
@@ -27644,7 +31596,7 @@
 </file>
 
 <file path=customXml/itemProps1.xml><?xml version="1.0" encoding="utf-8"?>
-<ds:datastoreItem xmlns:ds="http://schemas.openxmlformats.org/officeDocument/2006/customXml" ds:itemID="{F8E8458B-F936-4A7C-91A3-1A078EC4F2D0}">
+<ds:datastoreItem xmlns:ds="http://schemas.openxmlformats.org/officeDocument/2006/customXml" ds:itemID="{EA654619-2C1F-451A-9B08-92D1861AB243}">
   <ds:schemaRefs>
     <ds:schemaRef ds:uri="http://schemas.openxmlformats.org/officeDocument/2006/bibliography"/>
   </ds:schemaRefs>

</xml_diff>